<commit_message>
Grupo proyecto conjunto residencial
</commit_message>
<xml_diff>
--- a/Proyecto conjunto residencial/Documentación/RF_RNF.docx
+++ b/Proyecto conjunto residencial/Documentación/RF_RNF.docx
@@ -256,6 +256,15 @@
                 <w:lang w:val="es-CO"/>
               </w:rPr>
             </w:pPr>
+            <w:r>
+              <w:rPr>
+                <w:rFonts w:ascii="Arial Narrow" w:hAnsi="Arial Narrow"/>
+                <w:sz w:val="24"/>
+                <w:szCs w:val="24"/>
+                <w:lang w:val="es-CO"/>
+              </w:rPr>
+              <w:t>El usuario debe ingresar su usuario y contraseña para ser identificado y permitir su acceso.</w:t>
+            </w:r>
           </w:p>
         </w:tc>
       </w:tr>
@@ -525,17 +534,15 @@
               </w:rPr>
               <w:t xml:space="preserve">Acceso valido, </w:t>
             </w:r>
-            <w:proofErr w:type="spellStart"/>
-            <w:r>
-              <w:rPr>
-                <w:rFonts w:ascii="Arial Narrow" w:hAnsi="Arial Narrow"/>
-                <w:sz w:val="24"/>
-                <w:szCs w:val="24"/>
-                <w:lang w:val="es-CO"/>
-              </w:rPr>
-              <w:t>pemitir</w:t>
-            </w:r>
-            <w:proofErr w:type="spellEnd"/>
+            <w:r>
+              <w:rPr>
+                <w:rFonts w:ascii="Arial Narrow" w:hAnsi="Arial Narrow"/>
+                <w:sz w:val="24"/>
+                <w:szCs w:val="24"/>
+                <w:lang w:val="es-CO"/>
+              </w:rPr>
+              <w:t>permitir</w:t>
+            </w:r>
             <w:r>
               <w:rPr>
                 <w:rFonts w:ascii="Arial Narrow" w:hAnsi="Arial Narrow"/>
@@ -782,6 +789,15 @@
                 <w:lang w:val="es-CO"/>
               </w:rPr>
             </w:pPr>
+            <w:r>
+              <w:rPr>
+                <w:rFonts w:ascii="Arial Narrow" w:hAnsi="Arial Narrow"/>
+                <w:sz w:val="24"/>
+                <w:szCs w:val="24"/>
+                <w:lang w:val="es-CO"/>
+              </w:rPr>
+              <w:t>El administrador puede ingresar nuevos residentes con la información básica</w:t>
+            </w:r>
           </w:p>
         </w:tc>
       </w:tr>
@@ -1288,6 +1304,15 @@
                 <w:lang w:val="es-CO"/>
               </w:rPr>
             </w:pPr>
+            <w:r>
+              <w:rPr>
+                <w:rFonts w:ascii="Arial Narrow" w:hAnsi="Arial Narrow"/>
+                <w:sz w:val="24"/>
+                <w:szCs w:val="24"/>
+                <w:lang w:val="es-CO"/>
+              </w:rPr>
+              <w:t>Se permitirá la edición de residentes en cualquier estado del residente</w:t>
+            </w:r>
           </w:p>
         </w:tc>
       </w:tr>
@@ -1811,6 +1836,15 @@
                 <w:lang w:val="es-CO"/>
               </w:rPr>
             </w:pPr>
+            <w:r>
+              <w:rPr>
+                <w:rFonts w:ascii="Arial Narrow" w:hAnsi="Arial Narrow"/>
+                <w:sz w:val="24"/>
+                <w:szCs w:val="24"/>
+                <w:lang w:val="es-CO"/>
+              </w:rPr>
+              <w:t>La eliminación de residente solo puede ser realizada por el administrador</w:t>
+            </w:r>
           </w:p>
         </w:tc>
       </w:tr>
@@ -2316,6 +2350,15 @@
                 <w:lang w:val="es-CO"/>
               </w:rPr>
             </w:pPr>
+            <w:r>
+              <w:rPr>
+                <w:rFonts w:ascii="Arial Narrow" w:hAnsi="Arial Narrow"/>
+                <w:sz w:val="24"/>
+                <w:szCs w:val="24"/>
+                <w:lang w:val="es-CO"/>
+              </w:rPr>
+              <w:t>Se requiere todos los datos del formulario</w:t>
+            </w:r>
           </w:p>
         </w:tc>
       </w:tr>
@@ -2804,6 +2847,15 @@
                 <w:lang w:val="es-CO"/>
               </w:rPr>
             </w:pPr>
+            <w:r>
+              <w:rPr>
+                <w:rFonts w:ascii="Arial Narrow" w:hAnsi="Arial Narrow"/>
+                <w:sz w:val="24"/>
+                <w:szCs w:val="24"/>
+                <w:lang w:val="es-CO"/>
+              </w:rPr>
+              <w:t>Sebe ingresar la información del vehículo anterior y nuevo</w:t>
+            </w:r>
           </w:p>
         </w:tc>
       </w:tr>
@@ -3291,6 +3343,15 @@
                 <w:lang w:val="es-CO"/>
               </w:rPr>
             </w:pPr>
+            <w:r>
+              <w:rPr>
+                <w:rFonts w:ascii="Arial Narrow" w:hAnsi="Arial Narrow"/>
+                <w:sz w:val="24"/>
+                <w:szCs w:val="24"/>
+                <w:lang w:val="es-CO"/>
+              </w:rPr>
+              <w:t>Solo poder ser eliminado por el administrador</w:t>
+            </w:r>
           </w:p>
         </w:tc>
       </w:tr>
@@ -3779,6 +3840,15 @@
                 <w:lang w:val="es-CO"/>
               </w:rPr>
             </w:pPr>
+            <w:r>
+              <w:rPr>
+                <w:rFonts w:ascii="Arial Narrow" w:hAnsi="Arial Narrow"/>
+                <w:sz w:val="24"/>
+                <w:szCs w:val="24"/>
+                <w:lang w:val="es-CO"/>
+              </w:rPr>
+              <w:t>Toda la información es obligatoria</w:t>
+            </w:r>
           </w:p>
         </w:tc>
       </w:tr>
@@ -4266,6 +4336,15 @@
                 <w:lang w:val="es-CO"/>
               </w:rPr>
             </w:pPr>
+            <w:r>
+              <w:rPr>
+                <w:rFonts w:ascii="Arial Narrow" w:hAnsi="Arial Narrow"/>
+                <w:sz w:val="24"/>
+                <w:szCs w:val="24"/>
+                <w:lang w:val="es-CO"/>
+              </w:rPr>
+              <w:t>Solo se permite una mascota por apartamento</w:t>
+            </w:r>
           </w:p>
         </w:tc>
       </w:tr>
@@ -4744,6 +4823,15 @@
                 <w:lang w:val="es-CO"/>
               </w:rPr>
             </w:pPr>
+            <w:r>
+              <w:rPr>
+                <w:rFonts w:ascii="Arial Narrow" w:hAnsi="Arial Narrow"/>
+                <w:sz w:val="24"/>
+                <w:szCs w:val="24"/>
+                <w:lang w:val="es-CO"/>
+              </w:rPr>
+              <w:t>Solo el administrador puede eliminar la mascota</w:t>
+            </w:r>
           </w:p>
         </w:tc>
       </w:tr>
@@ -5232,6 +5320,15 @@
                 <w:lang w:val="es-CO"/>
               </w:rPr>
             </w:pPr>
+            <w:r>
+              <w:rPr>
+                <w:rFonts w:ascii="Arial Narrow" w:hAnsi="Arial Narrow"/>
+                <w:sz w:val="24"/>
+                <w:szCs w:val="24"/>
+                <w:lang w:val="es-CO"/>
+              </w:rPr>
+              <w:t>Validar si el residente está creado</w:t>
+            </w:r>
           </w:p>
         </w:tc>
       </w:tr>
@@ -5737,6 +5834,15 @@
                 <w:lang w:val="es-CO"/>
               </w:rPr>
             </w:pPr>
+            <w:r>
+              <w:rPr>
+                <w:rFonts w:ascii="Arial Narrow" w:hAnsi="Arial Narrow"/>
+                <w:sz w:val="24"/>
+                <w:szCs w:val="24"/>
+                <w:lang w:val="es-CO"/>
+              </w:rPr>
+              <w:t>Validar si el residente del bloque apartamento presenta mora</w:t>
+            </w:r>
           </w:p>
         </w:tc>
       </w:tr>
@@ -6279,6 +6385,24 @@
                 <w:lang w:val="es-CO"/>
               </w:rPr>
             </w:pPr>
+            <w:r>
+              <w:rPr>
+                <w:rFonts w:ascii="Arial Narrow" w:hAnsi="Arial Narrow"/>
+                <w:sz w:val="24"/>
+                <w:szCs w:val="24"/>
+                <w:lang w:val="es-CO"/>
+              </w:rPr>
+              <w:t>Validar información de la mascota relacionada el re</w:t>
+            </w:r>
+            <w:r>
+              <w:rPr>
+                <w:rFonts w:ascii="Arial Narrow" w:hAnsi="Arial Narrow"/>
+                <w:sz w:val="24"/>
+                <w:szCs w:val="24"/>
+                <w:lang w:val="es-CO"/>
+              </w:rPr>
+              <w:t>sidente</w:t>
+            </w:r>
           </w:p>
         </w:tc>
       </w:tr>
@@ -6784,6 +6908,51 @@
                 <w:lang w:val="es-CO"/>
               </w:rPr>
             </w:pPr>
+            <w:r>
+              <w:rPr>
+                <w:rFonts w:ascii="Arial Narrow" w:hAnsi="Arial Narrow"/>
+                <w:sz w:val="24"/>
+                <w:szCs w:val="24"/>
+                <w:lang w:val="es-CO"/>
+              </w:rPr>
+              <w:t>Validar información de</w:t>
+            </w:r>
+            <w:r>
+              <w:rPr>
+                <w:rFonts w:ascii="Arial Narrow" w:hAnsi="Arial Narrow"/>
+                <w:sz w:val="24"/>
+                <w:szCs w:val="24"/>
+                <w:lang w:val="es-CO"/>
+              </w:rPr>
+              <w:t xml:space="preserve">l vehículo </w:t>
+            </w:r>
+            <w:r>
+              <w:rPr>
+                <w:rFonts w:ascii="Arial Narrow" w:hAnsi="Arial Narrow"/>
+                <w:sz w:val="24"/>
+                <w:szCs w:val="24"/>
+                <w:lang w:val="es-CO"/>
+              </w:rPr>
+              <w:t>relacionad</w:t>
+            </w:r>
+            <w:r>
+              <w:rPr>
+                <w:rFonts w:ascii="Arial Narrow" w:hAnsi="Arial Narrow"/>
+                <w:sz w:val="24"/>
+                <w:szCs w:val="24"/>
+                <w:lang w:val="es-CO"/>
+              </w:rPr>
+              <w:t>o</w:t>
+            </w:r>
+            <w:r>
+              <w:rPr>
+                <w:rFonts w:ascii="Arial Narrow" w:hAnsi="Arial Narrow"/>
+                <w:sz w:val="24"/>
+                <w:szCs w:val="24"/>
+                <w:lang w:val="es-CO"/>
+              </w:rPr>
+              <w:t xml:space="preserve"> el residente</w:t>
+            </w:r>
           </w:p>
         </w:tc>
       </w:tr>
@@ -6883,6 +7052,503 @@
                 <w:szCs w:val="24"/>
                 <w:lang w:val="es-CO"/>
               </w:rPr>
+              <w:t>Entrada:</w:t>
+            </w:r>
+          </w:p>
+        </w:tc>
+        <w:tc>
+          <w:tcPr>
+            <w:tcW w:w="6469" w:type="dxa"/>
+            <w:tcBorders>
+              <w:top w:val="single" w:sz="4" w:space="0" w:color="4472C4"/>
+              <w:left w:val="single" w:sz="4" w:space="0" w:color="4472C4"/>
+              <w:bottom w:val="single" w:sz="4" w:space="0" w:color="4472C4"/>
+              <w:right w:val="single" w:sz="4" w:space="0" w:color="4472C4"/>
+            </w:tcBorders>
+            <w:shd w:val="clear" w:color="auto" w:fill="FFFFFF" w:themeFill="background1"/>
+          </w:tcPr>
+          <w:p>
+            <w:pPr>
+              <w:jc w:val="both"/>
+              <w:cnfStyle w:val="000000000000" w:firstRow="0" w:lastRow="0" w:firstColumn="0" w:lastColumn="0" w:oddVBand="0" w:evenVBand="0" w:oddHBand="0" w:evenHBand="0" w:firstRowFirstColumn="0" w:firstRowLastColumn="0" w:lastRowFirstColumn="0" w:lastRowLastColumn="0"/>
+              <w:rPr>
+                <w:rFonts w:ascii="Arial Narrow" w:hAnsi="Arial Narrow"/>
+                <w:sz w:val="24"/>
+                <w:szCs w:val="24"/>
+                <w:lang w:val="es-CO"/>
+              </w:rPr>
+            </w:pPr>
+            <w:r>
+              <w:rPr>
+                <w:rFonts w:ascii="Arial Narrow" w:hAnsi="Arial Narrow"/>
+                <w:sz w:val="24"/>
+                <w:szCs w:val="24"/>
+                <w:lang w:val="es-CO"/>
+              </w:rPr>
+              <w:t>Bloque, Apartamento</w:t>
+            </w:r>
+          </w:p>
+        </w:tc>
+      </w:tr>
+      <w:tr>
+        <w:trPr>
+          <w:trHeight w:val="706"/>
+        </w:trPr>
+        <w:tc>
+          <w:tcPr>
+            <w:cnfStyle w:val="001000000000" w:firstRow="0" w:lastRow="0" w:firstColumn="1" w:lastColumn="0" w:oddVBand="0" w:evenVBand="0" w:oddHBand="0" w:evenHBand="0" w:firstRowFirstColumn="0" w:firstRowLastColumn="0" w:lastRowFirstColumn="0" w:lastRowLastColumn="0"/>
+            <w:tcW w:w="2547" w:type="dxa"/>
+            <w:tcBorders>
+              <w:left w:val="single" w:sz="4" w:space="0" w:color="4472C4"/>
+              <w:right w:val="single" w:sz="4" w:space="0" w:color="4472C4"/>
+            </w:tcBorders>
+          </w:tcPr>
+          <w:p>
+            <w:pPr>
+              <w:rPr>
+                <w:rFonts w:ascii="Arial Narrow" w:hAnsi="Arial Narrow"/>
+                <w:sz w:val="24"/>
+                <w:szCs w:val="24"/>
+                <w:lang w:val="es-CO"/>
+              </w:rPr>
+            </w:pPr>
+            <w:r>
+              <w:rPr>
+                <w:rFonts w:ascii="Arial Narrow" w:hAnsi="Arial Narrow"/>
+                <w:sz w:val="24"/>
+                <w:szCs w:val="24"/>
+                <w:lang w:val="es-CO"/>
+              </w:rPr>
+              <w:t xml:space="preserve">Prioridad del requerimiento: </w:t>
+            </w:r>
+          </w:p>
+        </w:tc>
+        <w:tc>
+          <w:tcPr>
+            <w:tcW w:w="6469" w:type="dxa"/>
+            <w:tcBorders>
+              <w:top w:val="single" w:sz="4" w:space="0" w:color="4472C4"/>
+              <w:left w:val="single" w:sz="4" w:space="0" w:color="4472C4"/>
+              <w:bottom w:val="single" w:sz="4" w:space="0" w:color="4472C4"/>
+              <w:right w:val="single" w:sz="4" w:space="0" w:color="4472C4"/>
+            </w:tcBorders>
+            <w:shd w:val="clear" w:color="auto" w:fill="FFFFFF" w:themeFill="background1"/>
+          </w:tcPr>
+          <w:p>
+            <w:pPr>
+              <w:jc w:val="both"/>
+              <w:cnfStyle w:val="000000000000" w:firstRow="0" w:lastRow="0" w:firstColumn="0" w:lastColumn="0" w:oddVBand="0" w:evenVBand="0" w:oddHBand="0" w:evenHBand="0" w:firstRowFirstColumn="0" w:firstRowLastColumn="0" w:lastRowFirstColumn="0" w:lastRowLastColumn="0"/>
+              <w:rPr>
+                <w:rFonts w:ascii="Arial Narrow" w:hAnsi="Arial Narrow"/>
+                <w:sz w:val="24"/>
+                <w:szCs w:val="24"/>
+                <w:lang w:val="es-CO"/>
+              </w:rPr>
+            </w:pPr>
+            <w:r>
+              <w:rPr>
+                <w:rFonts w:ascii="Arial Narrow" w:hAnsi="Arial Narrow"/>
+                <w:sz w:val="24"/>
+                <w:szCs w:val="24"/>
+                <w:lang w:val="es-CO"/>
+              </w:rPr>
+              <w:t>Media</w:t>
+            </w:r>
+          </w:p>
+        </w:tc>
+      </w:tr>
+      <w:tr>
+        <w:trPr>
+          <w:trHeight w:val="689"/>
+        </w:trPr>
+        <w:tc>
+          <w:tcPr>
+            <w:cnfStyle w:val="001000000000" w:firstRow="0" w:lastRow="0" w:firstColumn="1" w:lastColumn="0" w:oddVBand="0" w:evenVBand="0" w:oddHBand="0" w:evenHBand="0" w:firstRowFirstColumn="0" w:firstRowLastColumn="0" w:lastRowFirstColumn="0" w:lastRowLastColumn="0"/>
+            <w:tcW w:w="2547" w:type="dxa"/>
+            <w:tcBorders>
+              <w:left w:val="single" w:sz="4" w:space="0" w:color="4472C4"/>
+              <w:bottom w:val="single" w:sz="4" w:space="0" w:color="4472C4"/>
+              <w:right w:val="single" w:sz="4" w:space="0" w:color="4472C4"/>
+            </w:tcBorders>
+          </w:tcPr>
+          <w:p>
+            <w:pPr>
+              <w:rPr>
+                <w:rFonts w:ascii="Arial Narrow" w:hAnsi="Arial Narrow"/>
+                <w:sz w:val="24"/>
+                <w:szCs w:val="24"/>
+                <w:lang w:val="es-CO"/>
+              </w:rPr>
+            </w:pPr>
+            <w:r>
+              <w:rPr>
+                <w:rFonts w:ascii="Arial Narrow" w:hAnsi="Arial Narrow"/>
+                <w:sz w:val="24"/>
+                <w:szCs w:val="24"/>
+                <w:lang w:val="es-CO"/>
+              </w:rPr>
+              <w:t>Salida:</w:t>
+            </w:r>
+          </w:p>
+        </w:tc>
+        <w:tc>
+          <w:tcPr>
+            <w:tcW w:w="6469" w:type="dxa"/>
+            <w:tcBorders>
+              <w:top w:val="single" w:sz="4" w:space="0" w:color="4472C4"/>
+              <w:left w:val="single" w:sz="4" w:space="0" w:color="4472C4"/>
+              <w:bottom w:val="single" w:sz="4" w:space="0" w:color="4472C4"/>
+              <w:right w:val="single" w:sz="4" w:space="0" w:color="4472C4"/>
+            </w:tcBorders>
+            <w:shd w:val="clear" w:color="auto" w:fill="FFFFFF" w:themeFill="background1"/>
+          </w:tcPr>
+          <w:p>
+            <w:pPr>
+              <w:jc w:val="both"/>
+              <w:cnfStyle w:val="000000000000" w:firstRow="0" w:lastRow="0" w:firstColumn="0" w:lastColumn="0" w:oddVBand="0" w:evenVBand="0" w:oddHBand="0" w:evenHBand="0" w:firstRowFirstColumn="0" w:firstRowLastColumn="0" w:lastRowFirstColumn="0" w:lastRowLastColumn="0"/>
+              <w:rPr>
+                <w:rFonts w:ascii="Arial Narrow" w:hAnsi="Arial Narrow"/>
+                <w:sz w:val="24"/>
+                <w:szCs w:val="24"/>
+                <w:lang w:val="es-CO"/>
+              </w:rPr>
+            </w:pPr>
+            <w:r>
+              <w:rPr>
+                <w:rFonts w:ascii="Arial Narrow" w:hAnsi="Arial Narrow"/>
+                <w:sz w:val="24"/>
+                <w:szCs w:val="24"/>
+                <w:lang w:val="es-CO"/>
+              </w:rPr>
+              <w:t>Información de residente y mascota, Bloque, Apartamento, Placa</w:t>
+            </w:r>
+          </w:p>
+        </w:tc>
+      </w:tr>
+    </w:tbl>
+    <w:p>
+      <w:pPr>
+        <w:rPr>
+          <w:lang w:val="es-CO"/>
+        </w:rPr>
+      </w:pPr>
+    </w:p>
+    <w:tbl>
+      <w:tblPr>
+        <w:tblStyle w:val="GridTable5Dark-Accent1"/>
+        <w:tblW w:w="0" w:type="auto"/>
+        <w:tblLook w:val="0680" w:firstRow="0" w:lastRow="0" w:firstColumn="1" w:lastColumn="0" w:noHBand="1" w:noVBand="1"/>
+      </w:tblPr>
+      <w:tblGrid>
+        <w:gridCol w:w="2547"/>
+        <w:gridCol w:w="6469"/>
+      </w:tblGrid>
+      <w:tr>
+        <w:trPr>
+          <w:trHeight w:val="699"/>
+        </w:trPr>
+        <w:tc>
+          <w:tcPr>
+            <w:cnfStyle w:val="001000000000" w:firstRow="0" w:lastRow="0" w:firstColumn="1" w:lastColumn="0" w:oddVBand="0" w:evenVBand="0" w:oddHBand="0" w:evenHBand="0" w:firstRowFirstColumn="0" w:firstRowLastColumn="0" w:lastRowFirstColumn="0" w:lastRowLastColumn="0"/>
+            <w:tcW w:w="2547" w:type="dxa"/>
+            <w:tcBorders>
+              <w:top w:val="single" w:sz="4" w:space="0" w:color="4472C4"/>
+              <w:left w:val="single" w:sz="4" w:space="0" w:color="4472C4"/>
+              <w:right w:val="single" w:sz="4" w:space="0" w:color="4472C4"/>
+            </w:tcBorders>
+          </w:tcPr>
+          <w:p>
+            <w:pPr>
+              <w:rPr>
+                <w:rFonts w:ascii="Arial Narrow" w:hAnsi="Arial Narrow"/>
+                <w:sz w:val="24"/>
+                <w:szCs w:val="24"/>
+                <w:lang w:val="es-CO"/>
+              </w:rPr>
+            </w:pPr>
+            <w:r>
+              <w:rPr>
+                <w:rFonts w:ascii="Arial Narrow" w:hAnsi="Arial Narrow"/>
+                <w:sz w:val="24"/>
+                <w:szCs w:val="24"/>
+                <w:lang w:val="es-CO"/>
+              </w:rPr>
+              <w:t>Identificación del requerimiento</w:t>
+            </w:r>
+          </w:p>
+        </w:tc>
+        <w:tc>
+          <w:tcPr>
+            <w:tcW w:w="6469" w:type="dxa"/>
+            <w:tcBorders>
+              <w:top w:val="single" w:sz="4" w:space="0" w:color="4472C4"/>
+              <w:left w:val="single" w:sz="4" w:space="0" w:color="4472C4"/>
+              <w:bottom w:val="single" w:sz="4" w:space="0" w:color="4472C4"/>
+              <w:right w:val="single" w:sz="4" w:space="0" w:color="4472C4"/>
+            </w:tcBorders>
+            <w:shd w:val="clear" w:color="auto" w:fill="FFFFFF" w:themeFill="background1"/>
+          </w:tcPr>
+          <w:p>
+            <w:pPr>
+              <w:cnfStyle w:val="000000000000" w:firstRow="0" w:lastRow="0" w:firstColumn="0" w:lastColumn="0" w:oddVBand="0" w:evenVBand="0" w:oddHBand="0" w:evenHBand="0" w:firstRowFirstColumn="0" w:firstRowLastColumn="0" w:lastRowFirstColumn="0" w:lastRowLastColumn="0"/>
+              <w:rPr>
+                <w:rFonts w:ascii="Arial Narrow" w:hAnsi="Arial Narrow"/>
+                <w:sz w:val="24"/>
+                <w:szCs w:val="24"/>
+                <w:lang w:val="es-CO"/>
+              </w:rPr>
+            </w:pPr>
+            <w:r>
+              <w:rPr>
+                <w:rFonts w:ascii="Arial Narrow" w:hAnsi="Arial Narrow"/>
+                <w:sz w:val="24"/>
+                <w:szCs w:val="24"/>
+                <w:lang w:val="es-CO"/>
+              </w:rPr>
+              <w:t>RF 0</w:t>
+            </w:r>
+            <w:r>
+              <w:rPr>
+                <w:rFonts w:ascii="Arial Narrow" w:hAnsi="Arial Narrow"/>
+                <w:sz w:val="24"/>
+                <w:szCs w:val="24"/>
+                <w:lang w:val="es-CO"/>
+              </w:rPr>
+              <w:t>15</w:t>
+            </w:r>
+          </w:p>
+        </w:tc>
+      </w:tr>
+      <w:tr>
+        <w:trPr>
+          <w:trHeight w:val="709"/>
+        </w:trPr>
+        <w:tc>
+          <w:tcPr>
+            <w:cnfStyle w:val="001000000000" w:firstRow="0" w:lastRow="0" w:firstColumn="1" w:lastColumn="0" w:oddVBand="0" w:evenVBand="0" w:oddHBand="0" w:evenHBand="0" w:firstRowFirstColumn="0" w:firstRowLastColumn="0" w:lastRowFirstColumn="0" w:lastRowLastColumn="0"/>
+            <w:tcW w:w="2547" w:type="dxa"/>
+            <w:tcBorders>
+              <w:left w:val="single" w:sz="4" w:space="0" w:color="4472C4"/>
+              <w:right w:val="single" w:sz="4" w:space="0" w:color="4472C4"/>
+            </w:tcBorders>
+          </w:tcPr>
+          <w:p>
+            <w:pPr>
+              <w:rPr>
+                <w:rFonts w:ascii="Arial Narrow" w:hAnsi="Arial Narrow"/>
+                <w:sz w:val="24"/>
+                <w:szCs w:val="24"/>
+                <w:lang w:val="es-CO"/>
+              </w:rPr>
+            </w:pPr>
+            <w:r>
+              <w:rPr>
+                <w:rFonts w:ascii="Arial Narrow" w:hAnsi="Arial Narrow"/>
+                <w:sz w:val="24"/>
+                <w:szCs w:val="24"/>
+                <w:lang w:val="es-CO"/>
+              </w:rPr>
+              <w:t>Nombre del requerimiento:</w:t>
+            </w:r>
+          </w:p>
+        </w:tc>
+        <w:tc>
+          <w:tcPr>
+            <w:tcW w:w="6469" w:type="dxa"/>
+            <w:tcBorders>
+              <w:top w:val="single" w:sz="4" w:space="0" w:color="4472C4"/>
+              <w:left w:val="single" w:sz="4" w:space="0" w:color="4472C4"/>
+              <w:bottom w:val="single" w:sz="4" w:space="0" w:color="4472C4"/>
+              <w:right w:val="single" w:sz="4" w:space="0" w:color="4472C4"/>
+            </w:tcBorders>
+            <w:shd w:val="clear" w:color="auto" w:fill="FFFFFF" w:themeFill="background1"/>
+          </w:tcPr>
+          <w:p>
+            <w:pPr>
+              <w:cnfStyle w:val="000000000000" w:firstRow="0" w:lastRow="0" w:firstColumn="0" w:lastColumn="0" w:oddVBand="0" w:evenVBand="0" w:oddHBand="0" w:evenHBand="0" w:firstRowFirstColumn="0" w:firstRowLastColumn="0" w:lastRowFirstColumn="0" w:lastRowLastColumn="0"/>
+              <w:rPr>
+                <w:rFonts w:ascii="Arial Narrow" w:hAnsi="Arial Narrow"/>
+                <w:sz w:val="24"/>
+                <w:szCs w:val="24"/>
+                <w:lang w:val="es-CO"/>
+              </w:rPr>
+            </w:pPr>
+            <w:r>
+              <w:rPr>
+                <w:rFonts w:ascii="Arial Narrow" w:hAnsi="Arial Narrow"/>
+                <w:sz w:val="24"/>
+                <w:szCs w:val="24"/>
+                <w:lang w:val="es-CO"/>
+              </w:rPr>
+              <w:t>Cambio de contraseña</w:t>
+            </w:r>
+          </w:p>
+        </w:tc>
+      </w:tr>
+      <w:tr>
+        <w:trPr>
+          <w:trHeight w:val="419"/>
+        </w:trPr>
+        <w:tc>
+          <w:tcPr>
+            <w:cnfStyle w:val="001000000000" w:firstRow="0" w:lastRow="0" w:firstColumn="1" w:lastColumn="0" w:oddVBand="0" w:evenVBand="0" w:oddHBand="0" w:evenHBand="0" w:firstRowFirstColumn="0" w:firstRowLastColumn="0" w:lastRowFirstColumn="0" w:lastRowLastColumn="0"/>
+            <w:tcW w:w="2547" w:type="dxa"/>
+            <w:tcBorders>
+              <w:left w:val="single" w:sz="4" w:space="0" w:color="4472C4"/>
+              <w:right w:val="single" w:sz="4" w:space="0" w:color="4472C4"/>
+            </w:tcBorders>
+          </w:tcPr>
+          <w:p>
+            <w:pPr>
+              <w:rPr>
+                <w:rFonts w:ascii="Arial Narrow" w:hAnsi="Arial Narrow"/>
+                <w:sz w:val="24"/>
+                <w:szCs w:val="24"/>
+                <w:lang w:val="es-CO"/>
+              </w:rPr>
+            </w:pPr>
+            <w:r>
+              <w:rPr>
+                <w:rFonts w:ascii="Arial Narrow" w:hAnsi="Arial Narrow"/>
+                <w:sz w:val="24"/>
+                <w:szCs w:val="24"/>
+                <w:lang w:val="es-CO"/>
+              </w:rPr>
+              <w:t>Características:</w:t>
+            </w:r>
+          </w:p>
+        </w:tc>
+        <w:tc>
+          <w:tcPr>
+            <w:tcW w:w="6469" w:type="dxa"/>
+            <w:tcBorders>
+              <w:top w:val="single" w:sz="4" w:space="0" w:color="4472C4"/>
+              <w:left w:val="single" w:sz="4" w:space="0" w:color="4472C4"/>
+              <w:bottom w:val="single" w:sz="4" w:space="0" w:color="4472C4"/>
+              <w:right w:val="single" w:sz="4" w:space="0" w:color="4472C4"/>
+            </w:tcBorders>
+            <w:shd w:val="clear" w:color="auto" w:fill="FFFFFF" w:themeFill="background1"/>
+          </w:tcPr>
+          <w:p>
+            <w:pPr>
+              <w:jc w:val="both"/>
+              <w:cnfStyle w:val="000000000000" w:firstRow="0" w:lastRow="0" w:firstColumn="0" w:lastColumn="0" w:oddVBand="0" w:evenVBand="0" w:oddHBand="0" w:evenHBand="0" w:firstRowFirstColumn="0" w:firstRowLastColumn="0" w:lastRowFirstColumn="0" w:lastRowLastColumn="0"/>
+              <w:rPr>
+                <w:rFonts w:ascii="Arial Narrow" w:hAnsi="Arial Narrow"/>
+                <w:sz w:val="24"/>
+                <w:szCs w:val="24"/>
+                <w:lang w:val="es-CO"/>
+              </w:rPr>
+            </w:pPr>
+            <w:r>
+              <w:rPr>
+                <w:rFonts w:ascii="Arial Narrow" w:hAnsi="Arial Narrow"/>
+                <w:sz w:val="24"/>
+                <w:szCs w:val="24"/>
+                <w:lang w:val="es-CO"/>
+              </w:rPr>
+              <w:t>Debe confirmar usuario y nueva contraseña</w:t>
+            </w:r>
+          </w:p>
+        </w:tc>
+      </w:tr>
+      <w:tr>
+        <w:trPr>
+          <w:trHeight w:val="682"/>
+        </w:trPr>
+        <w:tc>
+          <w:tcPr>
+            <w:cnfStyle w:val="001000000000" w:firstRow="0" w:lastRow="0" w:firstColumn="1" w:lastColumn="0" w:oddVBand="0" w:evenVBand="0" w:oddHBand="0" w:evenHBand="0" w:firstRowFirstColumn="0" w:firstRowLastColumn="0" w:lastRowFirstColumn="0" w:lastRowLastColumn="0"/>
+            <w:tcW w:w="2547" w:type="dxa"/>
+            <w:tcBorders>
+              <w:left w:val="single" w:sz="4" w:space="0" w:color="4472C4"/>
+              <w:right w:val="single" w:sz="4" w:space="0" w:color="4472C4"/>
+            </w:tcBorders>
+          </w:tcPr>
+          <w:p>
+            <w:pPr>
+              <w:rPr>
+                <w:rFonts w:ascii="Arial Narrow" w:hAnsi="Arial Narrow"/>
+                <w:sz w:val="24"/>
+                <w:szCs w:val="24"/>
+                <w:lang w:val="es-CO"/>
+              </w:rPr>
+            </w:pPr>
+            <w:r>
+              <w:rPr>
+                <w:rFonts w:ascii="Arial Narrow" w:hAnsi="Arial Narrow"/>
+                <w:sz w:val="24"/>
+                <w:szCs w:val="24"/>
+                <w:lang w:val="es-CO"/>
+              </w:rPr>
+              <w:t xml:space="preserve">Descripción del requerimiento: </w:t>
+            </w:r>
+          </w:p>
+        </w:tc>
+        <w:tc>
+          <w:tcPr>
+            <w:tcW w:w="6469" w:type="dxa"/>
+            <w:tcBorders>
+              <w:top w:val="single" w:sz="4" w:space="0" w:color="4472C4"/>
+              <w:left w:val="single" w:sz="4" w:space="0" w:color="4472C4"/>
+              <w:bottom w:val="single" w:sz="4" w:space="0" w:color="4472C4"/>
+              <w:right w:val="single" w:sz="4" w:space="0" w:color="4472C4"/>
+            </w:tcBorders>
+            <w:shd w:val="clear" w:color="auto" w:fill="FFFFFF" w:themeFill="background1"/>
+          </w:tcPr>
+          <w:p>
+            <w:pPr>
+              <w:jc w:val="both"/>
+              <w:cnfStyle w:val="000000000000" w:firstRow="0" w:lastRow="0" w:firstColumn="0" w:lastColumn="0" w:oddVBand="0" w:evenVBand="0" w:oddHBand="0" w:evenHBand="0" w:firstRowFirstColumn="0" w:firstRowLastColumn="0" w:lastRowFirstColumn="0" w:lastRowLastColumn="0"/>
+              <w:rPr>
+                <w:rFonts w:ascii="Arial Narrow" w:hAnsi="Arial Narrow"/>
+                <w:sz w:val="24"/>
+                <w:szCs w:val="24"/>
+                <w:lang w:val="es-CO"/>
+              </w:rPr>
+            </w:pPr>
+            <w:r>
+              <w:rPr>
+                <w:rFonts w:ascii="Arial Narrow" w:hAnsi="Arial Narrow"/>
+                <w:sz w:val="24"/>
+                <w:szCs w:val="24"/>
+                <w:lang w:val="es-CO"/>
+              </w:rPr>
+              <w:t>Se debe permitir al usuario residente el cambio de contraseña y este será obligatorio cuando el usuario sea nuevo.</w:t>
+            </w:r>
+          </w:p>
+        </w:tc>
+      </w:tr>
+      <w:tr>
+        <w:trPr>
+          <w:trHeight w:val="682"/>
+        </w:trPr>
+        <w:tc>
+          <w:tcPr>
+            <w:cnfStyle w:val="001000000000" w:firstRow="0" w:lastRow="0" w:firstColumn="1" w:lastColumn="0" w:oddVBand="0" w:evenVBand="0" w:oddHBand="0" w:evenHBand="0" w:firstRowFirstColumn="0" w:firstRowLastColumn="0" w:lastRowFirstColumn="0" w:lastRowLastColumn="0"/>
+            <w:tcW w:w="2547" w:type="dxa"/>
+            <w:tcBorders>
+              <w:left w:val="single" w:sz="4" w:space="0" w:color="4472C4"/>
+              <w:right w:val="single" w:sz="4" w:space="0" w:color="4472C4"/>
+            </w:tcBorders>
+          </w:tcPr>
+          <w:p>
+            <w:pPr>
+              <w:rPr>
+                <w:rFonts w:ascii="Arial Narrow" w:hAnsi="Arial Narrow"/>
+                <w:sz w:val="24"/>
+                <w:szCs w:val="24"/>
+                <w:lang w:val="es-CO"/>
+              </w:rPr>
+            </w:pPr>
+            <w:r>
+              <w:rPr>
+                <w:rFonts w:ascii="Arial Narrow" w:hAnsi="Arial Narrow"/>
+                <w:sz w:val="24"/>
+                <w:szCs w:val="24"/>
+                <w:lang w:val="es-CO"/>
+              </w:rPr>
+              <w:lastRenderedPageBreak/>
               <w:t>Entrada:</w:t>
             </w:r>
           </w:p>
@@ -7294,6 +7960,15 @@
                 <w:lang w:val="es-CO"/>
               </w:rPr>
             </w:pPr>
+            <w:r>
+              <w:rPr>
+                <w:rFonts w:ascii="Arial Narrow" w:hAnsi="Arial Narrow"/>
+                <w:sz w:val="24"/>
+                <w:szCs w:val="24"/>
+                <w:lang w:val="es-CO"/>
+              </w:rPr>
+              <w:t>El sistema debe permitir su visualización en dispositivos móviles</w:t>
+            </w:r>
           </w:p>
         </w:tc>
       </w:tr>
@@ -7326,7 +8001,6 @@
                 <w:szCs w:val="24"/>
                 <w:lang w:val="es-CO"/>
               </w:rPr>
-              <w:lastRenderedPageBreak/>
               <w:t xml:space="preserve">Descripción del requerimiento: </w:t>
             </w:r>
           </w:p>
@@ -7414,34 +8088,34 @@
       </w:tr>
       <w:tr>
         <w:trPr>
-          <w:trHeight w:val="682"/>
-        </w:trPr>
-        <w:tc>
-          <w:tcPr>
-            <w:cnfStyle w:val="001000000000" w:firstRow="0" w:lastRow="0" w:firstColumn="1" w:lastColumn="0" w:oddVBand="0" w:evenVBand="0" w:oddHBand="0" w:evenHBand="0" w:firstRowFirstColumn="0" w:firstRowLastColumn="0" w:lastRowFirstColumn="0" w:lastRowLastColumn="0"/>
-            <w:tcW w:w="2547" w:type="dxa"/>
-            <w:tcBorders>
-              <w:left w:val="single" w:sz="4" w:space="0" w:color="4472C4"/>
-              <w:right w:val="single" w:sz="4" w:space="0" w:color="4472C4"/>
-            </w:tcBorders>
-          </w:tcPr>
-          <w:p>
-            <w:pPr>
-              <w:rPr>
-                <w:rFonts w:ascii="Arial Narrow" w:hAnsi="Arial Narrow"/>
-                <w:sz w:val="24"/>
-                <w:szCs w:val="24"/>
-                <w:lang w:val="es-CO"/>
-              </w:rPr>
-            </w:pPr>
-            <w:r>
-              <w:rPr>
-                <w:rFonts w:ascii="Arial Narrow" w:hAnsi="Arial Narrow"/>
-                <w:sz w:val="24"/>
-                <w:szCs w:val="24"/>
-                <w:lang w:val="es-CO"/>
-              </w:rPr>
-              <w:t>Entrada:</w:t>
+          <w:trHeight w:val="706"/>
+        </w:trPr>
+        <w:tc>
+          <w:tcPr>
+            <w:cnfStyle w:val="001000000000" w:firstRow="0" w:lastRow="0" w:firstColumn="1" w:lastColumn="0" w:oddVBand="0" w:evenVBand="0" w:oddHBand="0" w:evenHBand="0" w:firstRowFirstColumn="0" w:firstRowLastColumn="0" w:lastRowFirstColumn="0" w:lastRowLastColumn="0"/>
+            <w:tcW w:w="2547" w:type="dxa"/>
+            <w:tcBorders>
+              <w:left w:val="single" w:sz="4" w:space="0" w:color="4472C4"/>
+              <w:right w:val="single" w:sz="4" w:space="0" w:color="4472C4"/>
+            </w:tcBorders>
+          </w:tcPr>
+          <w:p>
+            <w:pPr>
+              <w:rPr>
+                <w:rFonts w:ascii="Arial Narrow" w:hAnsi="Arial Narrow"/>
+                <w:sz w:val="24"/>
+                <w:szCs w:val="24"/>
+                <w:lang w:val="es-CO"/>
+              </w:rPr>
+            </w:pPr>
+            <w:r>
+              <w:rPr>
+                <w:rFonts w:ascii="Arial Narrow" w:hAnsi="Arial Narrow"/>
+                <w:sz w:val="24"/>
+                <w:szCs w:val="24"/>
+                <w:lang w:val="es-CO"/>
+              </w:rPr>
+              <w:t xml:space="preserve">Prioridad del requerimiento: </w:t>
             </w:r>
           </w:p>
         </w:tc>
@@ -7467,123 +8141,15 @@
                 <w:lang w:val="es-CO"/>
               </w:rPr>
             </w:pPr>
-          </w:p>
-        </w:tc>
-      </w:tr>
-      <w:tr>
-        <w:trPr>
-          <w:trHeight w:val="706"/>
-        </w:trPr>
-        <w:tc>
-          <w:tcPr>
-            <w:cnfStyle w:val="001000000000" w:firstRow="0" w:lastRow="0" w:firstColumn="1" w:lastColumn="0" w:oddVBand="0" w:evenVBand="0" w:oddHBand="0" w:evenHBand="0" w:firstRowFirstColumn="0" w:firstRowLastColumn="0" w:lastRowFirstColumn="0" w:lastRowLastColumn="0"/>
-            <w:tcW w:w="2547" w:type="dxa"/>
-            <w:tcBorders>
-              <w:left w:val="single" w:sz="4" w:space="0" w:color="4472C4"/>
-              <w:right w:val="single" w:sz="4" w:space="0" w:color="4472C4"/>
-            </w:tcBorders>
-          </w:tcPr>
-          <w:p>
-            <w:pPr>
-              <w:rPr>
-                <w:rFonts w:ascii="Arial Narrow" w:hAnsi="Arial Narrow"/>
-                <w:sz w:val="24"/>
-                <w:szCs w:val="24"/>
-                <w:lang w:val="es-CO"/>
-              </w:rPr>
-            </w:pPr>
-            <w:r>
-              <w:rPr>
-                <w:rFonts w:ascii="Arial Narrow" w:hAnsi="Arial Narrow"/>
-                <w:sz w:val="24"/>
-                <w:szCs w:val="24"/>
-                <w:lang w:val="es-CO"/>
-              </w:rPr>
-              <w:t xml:space="preserve">Prioridad del requerimiento: </w:t>
-            </w:r>
-          </w:p>
-        </w:tc>
-        <w:tc>
-          <w:tcPr>
-            <w:tcW w:w="6469" w:type="dxa"/>
-            <w:tcBorders>
-              <w:top w:val="single" w:sz="4" w:space="0" w:color="4472C4"/>
-              <w:left w:val="single" w:sz="4" w:space="0" w:color="4472C4"/>
-              <w:bottom w:val="single" w:sz="4" w:space="0" w:color="4472C4"/>
-              <w:right w:val="single" w:sz="4" w:space="0" w:color="4472C4"/>
-            </w:tcBorders>
-            <w:shd w:val="clear" w:color="auto" w:fill="FFFFFF" w:themeFill="background1"/>
-          </w:tcPr>
-          <w:p>
-            <w:pPr>
-              <w:jc w:val="both"/>
-              <w:cnfStyle w:val="000000000000" w:firstRow="0" w:lastRow="0" w:firstColumn="0" w:lastColumn="0" w:oddVBand="0" w:evenVBand="0" w:oddHBand="0" w:evenHBand="0" w:firstRowFirstColumn="0" w:firstRowLastColumn="0" w:lastRowFirstColumn="0" w:lastRowLastColumn="0"/>
-              <w:rPr>
-                <w:rFonts w:ascii="Arial Narrow" w:hAnsi="Arial Narrow"/>
-                <w:sz w:val="24"/>
-                <w:szCs w:val="24"/>
-                <w:lang w:val="es-CO"/>
-              </w:rPr>
-            </w:pPr>
-          </w:p>
-        </w:tc>
-      </w:tr>
-      <w:tr>
-        <w:trPr>
-          <w:trHeight w:val="689"/>
-        </w:trPr>
-        <w:tc>
-          <w:tcPr>
-            <w:cnfStyle w:val="001000000000" w:firstRow="0" w:lastRow="0" w:firstColumn="1" w:lastColumn="0" w:oddVBand="0" w:evenVBand="0" w:oddHBand="0" w:evenHBand="0" w:firstRowFirstColumn="0" w:firstRowLastColumn="0" w:lastRowFirstColumn="0" w:lastRowLastColumn="0"/>
-            <w:tcW w:w="2547" w:type="dxa"/>
-            <w:tcBorders>
-              <w:left w:val="single" w:sz="4" w:space="0" w:color="4472C4"/>
-              <w:bottom w:val="single" w:sz="4" w:space="0" w:color="4472C4"/>
-              <w:right w:val="single" w:sz="4" w:space="0" w:color="4472C4"/>
-            </w:tcBorders>
-          </w:tcPr>
-          <w:p>
-            <w:pPr>
-              <w:rPr>
-                <w:rFonts w:ascii="Arial Narrow" w:hAnsi="Arial Narrow"/>
-                <w:sz w:val="24"/>
-                <w:szCs w:val="24"/>
-                <w:lang w:val="es-CO"/>
-              </w:rPr>
-            </w:pPr>
-            <w:r>
-              <w:rPr>
-                <w:rFonts w:ascii="Arial Narrow" w:hAnsi="Arial Narrow"/>
-                <w:sz w:val="24"/>
-                <w:szCs w:val="24"/>
-                <w:lang w:val="es-CO"/>
-              </w:rPr>
-              <w:t>Salida:</w:t>
-            </w:r>
-          </w:p>
-        </w:tc>
-        <w:tc>
-          <w:tcPr>
-            <w:tcW w:w="6469" w:type="dxa"/>
-            <w:tcBorders>
-              <w:top w:val="single" w:sz="4" w:space="0" w:color="4472C4"/>
-              <w:left w:val="single" w:sz="4" w:space="0" w:color="4472C4"/>
-              <w:bottom w:val="single" w:sz="4" w:space="0" w:color="4472C4"/>
-              <w:right w:val="single" w:sz="4" w:space="0" w:color="4472C4"/>
-            </w:tcBorders>
-            <w:shd w:val="clear" w:color="auto" w:fill="FFFFFF" w:themeFill="background1"/>
-          </w:tcPr>
-          <w:p>
-            <w:pPr>
-              <w:jc w:val="both"/>
-              <w:cnfStyle w:val="000000000000" w:firstRow="0" w:lastRow="0" w:firstColumn="0" w:lastColumn="0" w:oddVBand="0" w:evenVBand="0" w:oddHBand="0" w:evenHBand="0" w:firstRowFirstColumn="0" w:firstRowLastColumn="0" w:lastRowFirstColumn="0" w:lastRowLastColumn="0"/>
-              <w:rPr>
-                <w:rFonts w:ascii="Arial Narrow" w:hAnsi="Arial Narrow"/>
-                <w:sz w:val="24"/>
-                <w:szCs w:val="24"/>
-                <w:lang w:val="es-CO"/>
-              </w:rPr>
-            </w:pPr>
+            <w:r>
+              <w:rPr>
+                <w:rFonts w:ascii="Arial Narrow" w:hAnsi="Arial Narrow"/>
+                <w:sz w:val="24"/>
+                <w:szCs w:val="24"/>
+                <w:lang w:val="es-CO"/>
+              </w:rPr>
+              <w:t>Media</w:t>
+            </w:r>
           </w:p>
         </w:tc>
       </w:tr>
@@ -7811,6 +8377,15 @@
                 <w:lang w:val="es-CO"/>
               </w:rPr>
             </w:pPr>
+            <w:r>
+              <w:rPr>
+                <w:rFonts w:ascii="Arial Narrow" w:hAnsi="Arial Narrow"/>
+                <w:sz w:val="24"/>
+                <w:szCs w:val="24"/>
+                <w:lang w:val="es-CO"/>
+              </w:rPr>
+              <w:t>Se debe garantizar la disponibilidad de la aplicación</w:t>
+            </w:r>
           </w:p>
         </w:tc>
       </w:tr>
@@ -7869,39 +8444,48 @@
                 <w:lang w:val="es-CO"/>
               </w:rPr>
             </w:pPr>
-          </w:p>
-        </w:tc>
-      </w:tr>
-      <w:tr>
-        <w:trPr>
-          <w:trHeight w:val="682"/>
-        </w:trPr>
-        <w:tc>
-          <w:tcPr>
-            <w:cnfStyle w:val="001000000000" w:firstRow="0" w:lastRow="0" w:firstColumn="1" w:lastColumn="0" w:oddVBand="0" w:evenVBand="0" w:oddHBand="0" w:evenHBand="0" w:firstRowFirstColumn="0" w:firstRowLastColumn="0" w:lastRowFirstColumn="0" w:lastRowLastColumn="0"/>
-            <w:tcW w:w="2547" w:type="dxa"/>
-            <w:tcBorders>
-              <w:left w:val="single" w:sz="4" w:space="0" w:color="4472C4"/>
-              <w:right w:val="single" w:sz="4" w:space="0" w:color="4472C4"/>
-            </w:tcBorders>
-          </w:tcPr>
-          <w:p>
-            <w:pPr>
-              <w:rPr>
-                <w:rFonts w:ascii="Arial Narrow" w:hAnsi="Arial Narrow"/>
-                <w:sz w:val="24"/>
-                <w:szCs w:val="24"/>
-                <w:lang w:val="es-CO"/>
-              </w:rPr>
-            </w:pPr>
-            <w:r>
-              <w:rPr>
-                <w:rFonts w:ascii="Arial Narrow" w:hAnsi="Arial Narrow"/>
-                <w:sz w:val="24"/>
-                <w:szCs w:val="24"/>
-                <w:lang w:val="es-CO"/>
-              </w:rPr>
-              <w:t>Entrada:</w:t>
+            <w:r>
+              <w:rPr>
+                <w:rFonts w:ascii="Arial Narrow" w:hAnsi="Arial Narrow"/>
+                <w:sz w:val="24"/>
+                <w:szCs w:val="24"/>
+                <w:lang w:val="es-CO"/>
+              </w:rPr>
+              <w:t>La aplicación debe tener una disponibilidad del 99.5% anual</w:t>
+            </w:r>
+          </w:p>
+        </w:tc>
+      </w:tr>
+      <w:tr>
+        <w:trPr>
+          <w:trHeight w:val="706"/>
+        </w:trPr>
+        <w:tc>
+          <w:tcPr>
+            <w:cnfStyle w:val="001000000000" w:firstRow="0" w:lastRow="0" w:firstColumn="1" w:lastColumn="0" w:oddVBand="0" w:evenVBand="0" w:oddHBand="0" w:evenHBand="0" w:firstRowFirstColumn="0" w:firstRowLastColumn="0" w:lastRowFirstColumn="0" w:lastRowLastColumn="0"/>
+            <w:tcW w:w="2547" w:type="dxa"/>
+            <w:tcBorders>
+              <w:left w:val="single" w:sz="4" w:space="0" w:color="4472C4"/>
+              <w:right w:val="single" w:sz="4" w:space="0" w:color="4472C4"/>
+            </w:tcBorders>
+          </w:tcPr>
+          <w:p>
+            <w:pPr>
+              <w:rPr>
+                <w:rFonts w:ascii="Arial Narrow" w:hAnsi="Arial Narrow"/>
+                <w:sz w:val="24"/>
+                <w:szCs w:val="24"/>
+                <w:lang w:val="es-CO"/>
+              </w:rPr>
+            </w:pPr>
+            <w:r>
+              <w:rPr>
+                <w:rFonts w:ascii="Arial Narrow" w:hAnsi="Arial Narrow"/>
+                <w:sz w:val="24"/>
+                <w:szCs w:val="24"/>
+                <w:lang w:val="es-CO"/>
+              </w:rPr>
+              <w:t xml:space="preserve">Prioridad del requerimiento: </w:t>
             </w:r>
           </w:p>
         </w:tc>
@@ -7927,123 +8511,15 @@
                 <w:lang w:val="es-CO"/>
               </w:rPr>
             </w:pPr>
-          </w:p>
-        </w:tc>
-      </w:tr>
-      <w:tr>
-        <w:trPr>
-          <w:trHeight w:val="706"/>
-        </w:trPr>
-        <w:tc>
-          <w:tcPr>
-            <w:cnfStyle w:val="001000000000" w:firstRow="0" w:lastRow="0" w:firstColumn="1" w:lastColumn="0" w:oddVBand="0" w:evenVBand="0" w:oddHBand="0" w:evenHBand="0" w:firstRowFirstColumn="0" w:firstRowLastColumn="0" w:lastRowFirstColumn="0" w:lastRowLastColumn="0"/>
-            <w:tcW w:w="2547" w:type="dxa"/>
-            <w:tcBorders>
-              <w:left w:val="single" w:sz="4" w:space="0" w:color="4472C4"/>
-              <w:right w:val="single" w:sz="4" w:space="0" w:color="4472C4"/>
-            </w:tcBorders>
-          </w:tcPr>
-          <w:p>
-            <w:pPr>
-              <w:rPr>
-                <w:rFonts w:ascii="Arial Narrow" w:hAnsi="Arial Narrow"/>
-                <w:sz w:val="24"/>
-                <w:szCs w:val="24"/>
-                <w:lang w:val="es-CO"/>
-              </w:rPr>
-            </w:pPr>
-            <w:r>
-              <w:rPr>
-                <w:rFonts w:ascii="Arial Narrow" w:hAnsi="Arial Narrow"/>
-                <w:sz w:val="24"/>
-                <w:szCs w:val="24"/>
-                <w:lang w:val="es-CO"/>
-              </w:rPr>
-              <w:t xml:space="preserve">Prioridad del requerimiento: </w:t>
-            </w:r>
-          </w:p>
-        </w:tc>
-        <w:tc>
-          <w:tcPr>
-            <w:tcW w:w="6469" w:type="dxa"/>
-            <w:tcBorders>
-              <w:top w:val="single" w:sz="4" w:space="0" w:color="4472C4"/>
-              <w:left w:val="single" w:sz="4" w:space="0" w:color="4472C4"/>
-              <w:bottom w:val="single" w:sz="4" w:space="0" w:color="4472C4"/>
-              <w:right w:val="single" w:sz="4" w:space="0" w:color="4472C4"/>
-            </w:tcBorders>
-            <w:shd w:val="clear" w:color="auto" w:fill="FFFFFF" w:themeFill="background1"/>
-          </w:tcPr>
-          <w:p>
-            <w:pPr>
-              <w:jc w:val="both"/>
-              <w:cnfStyle w:val="000000000000" w:firstRow="0" w:lastRow="0" w:firstColumn="0" w:lastColumn="0" w:oddVBand="0" w:evenVBand="0" w:oddHBand="0" w:evenHBand="0" w:firstRowFirstColumn="0" w:firstRowLastColumn="0" w:lastRowFirstColumn="0" w:lastRowLastColumn="0"/>
-              <w:rPr>
-                <w:rFonts w:ascii="Arial Narrow" w:hAnsi="Arial Narrow"/>
-                <w:sz w:val="24"/>
-                <w:szCs w:val="24"/>
-                <w:lang w:val="es-CO"/>
-              </w:rPr>
-            </w:pPr>
-          </w:p>
-        </w:tc>
-      </w:tr>
-      <w:tr>
-        <w:trPr>
-          <w:trHeight w:val="689"/>
-        </w:trPr>
-        <w:tc>
-          <w:tcPr>
-            <w:cnfStyle w:val="001000000000" w:firstRow="0" w:lastRow="0" w:firstColumn="1" w:lastColumn="0" w:oddVBand="0" w:evenVBand="0" w:oddHBand="0" w:evenHBand="0" w:firstRowFirstColumn="0" w:firstRowLastColumn="0" w:lastRowFirstColumn="0" w:lastRowLastColumn="0"/>
-            <w:tcW w:w="2547" w:type="dxa"/>
-            <w:tcBorders>
-              <w:left w:val="single" w:sz="4" w:space="0" w:color="4472C4"/>
-              <w:bottom w:val="single" w:sz="4" w:space="0" w:color="4472C4"/>
-              <w:right w:val="single" w:sz="4" w:space="0" w:color="4472C4"/>
-            </w:tcBorders>
-          </w:tcPr>
-          <w:p>
-            <w:pPr>
-              <w:rPr>
-                <w:rFonts w:ascii="Arial Narrow" w:hAnsi="Arial Narrow"/>
-                <w:sz w:val="24"/>
-                <w:szCs w:val="24"/>
-                <w:lang w:val="es-CO"/>
-              </w:rPr>
-            </w:pPr>
-            <w:r>
-              <w:rPr>
-                <w:rFonts w:ascii="Arial Narrow" w:hAnsi="Arial Narrow"/>
-                <w:sz w:val="24"/>
-                <w:szCs w:val="24"/>
-                <w:lang w:val="es-CO"/>
-              </w:rPr>
-              <w:t>Salida:</w:t>
-            </w:r>
-          </w:p>
-        </w:tc>
-        <w:tc>
-          <w:tcPr>
-            <w:tcW w:w="6469" w:type="dxa"/>
-            <w:tcBorders>
-              <w:top w:val="single" w:sz="4" w:space="0" w:color="4472C4"/>
-              <w:left w:val="single" w:sz="4" w:space="0" w:color="4472C4"/>
-              <w:bottom w:val="single" w:sz="4" w:space="0" w:color="4472C4"/>
-              <w:right w:val="single" w:sz="4" w:space="0" w:color="4472C4"/>
-            </w:tcBorders>
-            <w:shd w:val="clear" w:color="auto" w:fill="FFFFFF" w:themeFill="background1"/>
-          </w:tcPr>
-          <w:p>
-            <w:pPr>
-              <w:jc w:val="both"/>
-              <w:cnfStyle w:val="000000000000" w:firstRow="0" w:lastRow="0" w:firstColumn="0" w:lastColumn="0" w:oddVBand="0" w:evenVBand="0" w:oddHBand="0" w:evenHBand="0" w:firstRowFirstColumn="0" w:firstRowLastColumn="0" w:lastRowFirstColumn="0" w:lastRowLastColumn="0"/>
-              <w:rPr>
-                <w:rFonts w:ascii="Arial Narrow" w:hAnsi="Arial Narrow"/>
-                <w:sz w:val="24"/>
-                <w:szCs w:val="24"/>
-                <w:lang w:val="es-CO"/>
-              </w:rPr>
-            </w:pPr>
+            <w:r>
+              <w:rPr>
+                <w:rFonts w:ascii="Arial Narrow" w:hAnsi="Arial Narrow"/>
+                <w:sz w:val="24"/>
+                <w:szCs w:val="24"/>
+                <w:lang w:val="es-CO"/>
+              </w:rPr>
+              <w:t>Alta</w:t>
+            </w:r>
           </w:p>
         </w:tc>
       </w:tr>
@@ -8262,6 +8738,15 @@
                 <w:lang w:val="es-CO"/>
               </w:rPr>
             </w:pPr>
+            <w:r>
+              <w:rPr>
+                <w:rFonts w:ascii="Arial Narrow" w:hAnsi="Arial Narrow"/>
+                <w:sz w:val="24"/>
+                <w:szCs w:val="24"/>
+                <w:lang w:val="es-CO"/>
+              </w:rPr>
+              <w:t>Se debe garantizar el correcto almacenamiento de información</w:t>
+            </w:r>
           </w:p>
         </w:tc>
       </w:tr>
@@ -8294,6 +8779,7 @@
                 <w:szCs w:val="24"/>
                 <w:lang w:val="es-CO"/>
               </w:rPr>
+              <w:lastRenderedPageBreak/>
               <w:t xml:space="preserve">Descripción del requerimiento: </w:t>
             </w:r>
           </w:p>
@@ -8320,39 +8806,48 @@
                 <w:lang w:val="es-CO"/>
               </w:rPr>
             </w:pPr>
-          </w:p>
-        </w:tc>
-      </w:tr>
-      <w:tr>
-        <w:trPr>
-          <w:trHeight w:val="682"/>
-        </w:trPr>
-        <w:tc>
-          <w:tcPr>
-            <w:cnfStyle w:val="001000000000" w:firstRow="0" w:lastRow="0" w:firstColumn="1" w:lastColumn="0" w:oddVBand="0" w:evenVBand="0" w:oddHBand="0" w:evenHBand="0" w:firstRowFirstColumn="0" w:firstRowLastColumn="0" w:lastRowFirstColumn="0" w:lastRowLastColumn="0"/>
-            <w:tcW w:w="2547" w:type="dxa"/>
-            <w:tcBorders>
-              <w:left w:val="single" w:sz="4" w:space="0" w:color="4472C4"/>
-              <w:right w:val="single" w:sz="4" w:space="0" w:color="4472C4"/>
-            </w:tcBorders>
-          </w:tcPr>
-          <w:p>
-            <w:pPr>
-              <w:rPr>
-                <w:rFonts w:ascii="Arial Narrow" w:hAnsi="Arial Narrow"/>
-                <w:sz w:val="24"/>
-                <w:szCs w:val="24"/>
-                <w:lang w:val="es-CO"/>
-              </w:rPr>
-            </w:pPr>
-            <w:r>
-              <w:rPr>
-                <w:rFonts w:ascii="Arial Narrow" w:hAnsi="Arial Narrow"/>
-                <w:sz w:val="24"/>
-                <w:szCs w:val="24"/>
-                <w:lang w:val="es-CO"/>
-              </w:rPr>
-              <w:t>Entrada:</w:t>
+            <w:r>
+              <w:rPr>
+                <w:rFonts w:ascii="Arial Narrow" w:hAnsi="Arial Narrow"/>
+                <w:sz w:val="24"/>
+                <w:szCs w:val="24"/>
+                <w:lang w:val="es-CO"/>
+              </w:rPr>
+              <w:t>Los datos deben ser almacenado en la base de datos</w:t>
+            </w:r>
+          </w:p>
+        </w:tc>
+      </w:tr>
+      <w:tr>
+        <w:trPr>
+          <w:trHeight w:val="706"/>
+        </w:trPr>
+        <w:tc>
+          <w:tcPr>
+            <w:cnfStyle w:val="001000000000" w:firstRow="0" w:lastRow="0" w:firstColumn="1" w:lastColumn="0" w:oddVBand="0" w:evenVBand="0" w:oddHBand="0" w:evenHBand="0" w:firstRowFirstColumn="0" w:firstRowLastColumn="0" w:lastRowFirstColumn="0" w:lastRowLastColumn="0"/>
+            <w:tcW w:w="2547" w:type="dxa"/>
+            <w:tcBorders>
+              <w:left w:val="single" w:sz="4" w:space="0" w:color="4472C4"/>
+              <w:right w:val="single" w:sz="4" w:space="0" w:color="4472C4"/>
+            </w:tcBorders>
+          </w:tcPr>
+          <w:p>
+            <w:pPr>
+              <w:rPr>
+                <w:rFonts w:ascii="Arial Narrow" w:hAnsi="Arial Narrow"/>
+                <w:sz w:val="24"/>
+                <w:szCs w:val="24"/>
+                <w:lang w:val="es-CO"/>
+              </w:rPr>
+            </w:pPr>
+            <w:r>
+              <w:rPr>
+                <w:rFonts w:ascii="Arial Narrow" w:hAnsi="Arial Narrow"/>
+                <w:sz w:val="24"/>
+                <w:szCs w:val="24"/>
+                <w:lang w:val="es-CO"/>
+              </w:rPr>
+              <w:t xml:space="preserve">Prioridad del requerimiento: </w:t>
             </w:r>
           </w:p>
         </w:tc>
@@ -8378,124 +8873,15 @@
                 <w:lang w:val="es-CO"/>
               </w:rPr>
             </w:pPr>
-          </w:p>
-        </w:tc>
-      </w:tr>
-      <w:tr>
-        <w:trPr>
-          <w:trHeight w:val="706"/>
-        </w:trPr>
-        <w:tc>
-          <w:tcPr>
-            <w:cnfStyle w:val="001000000000" w:firstRow="0" w:lastRow="0" w:firstColumn="1" w:lastColumn="0" w:oddVBand="0" w:evenVBand="0" w:oddHBand="0" w:evenHBand="0" w:firstRowFirstColumn="0" w:firstRowLastColumn="0" w:lastRowFirstColumn="0" w:lastRowLastColumn="0"/>
-            <w:tcW w:w="2547" w:type="dxa"/>
-            <w:tcBorders>
-              <w:left w:val="single" w:sz="4" w:space="0" w:color="4472C4"/>
-              <w:right w:val="single" w:sz="4" w:space="0" w:color="4472C4"/>
-            </w:tcBorders>
-          </w:tcPr>
-          <w:p>
-            <w:pPr>
-              <w:rPr>
-                <w:rFonts w:ascii="Arial Narrow" w:hAnsi="Arial Narrow"/>
-                <w:sz w:val="24"/>
-                <w:szCs w:val="24"/>
-                <w:lang w:val="es-CO"/>
-              </w:rPr>
-            </w:pPr>
-            <w:r>
-              <w:rPr>
-                <w:rFonts w:ascii="Arial Narrow" w:hAnsi="Arial Narrow"/>
-                <w:sz w:val="24"/>
-                <w:szCs w:val="24"/>
-                <w:lang w:val="es-CO"/>
-              </w:rPr>
-              <w:t xml:space="preserve">Prioridad del requerimiento: </w:t>
-            </w:r>
-          </w:p>
-        </w:tc>
-        <w:tc>
-          <w:tcPr>
-            <w:tcW w:w="6469" w:type="dxa"/>
-            <w:tcBorders>
-              <w:top w:val="single" w:sz="4" w:space="0" w:color="4472C4"/>
-              <w:left w:val="single" w:sz="4" w:space="0" w:color="4472C4"/>
-              <w:bottom w:val="single" w:sz="4" w:space="0" w:color="4472C4"/>
-              <w:right w:val="single" w:sz="4" w:space="0" w:color="4472C4"/>
-            </w:tcBorders>
-            <w:shd w:val="clear" w:color="auto" w:fill="FFFFFF" w:themeFill="background1"/>
-          </w:tcPr>
-          <w:p>
-            <w:pPr>
-              <w:jc w:val="both"/>
-              <w:cnfStyle w:val="000000000000" w:firstRow="0" w:lastRow="0" w:firstColumn="0" w:lastColumn="0" w:oddVBand="0" w:evenVBand="0" w:oddHBand="0" w:evenHBand="0" w:firstRowFirstColumn="0" w:firstRowLastColumn="0" w:lastRowFirstColumn="0" w:lastRowLastColumn="0"/>
-              <w:rPr>
-                <w:rFonts w:ascii="Arial Narrow" w:hAnsi="Arial Narrow"/>
-                <w:sz w:val="24"/>
-                <w:szCs w:val="24"/>
-                <w:lang w:val="es-CO"/>
-              </w:rPr>
-            </w:pPr>
-          </w:p>
-        </w:tc>
-      </w:tr>
-      <w:tr>
-        <w:trPr>
-          <w:trHeight w:val="689"/>
-        </w:trPr>
-        <w:tc>
-          <w:tcPr>
-            <w:cnfStyle w:val="001000000000" w:firstRow="0" w:lastRow="0" w:firstColumn="1" w:lastColumn="0" w:oddVBand="0" w:evenVBand="0" w:oddHBand="0" w:evenHBand="0" w:firstRowFirstColumn="0" w:firstRowLastColumn="0" w:lastRowFirstColumn="0" w:lastRowLastColumn="0"/>
-            <w:tcW w:w="2547" w:type="dxa"/>
-            <w:tcBorders>
-              <w:left w:val="single" w:sz="4" w:space="0" w:color="4472C4"/>
-              <w:bottom w:val="single" w:sz="4" w:space="0" w:color="4472C4"/>
-              <w:right w:val="single" w:sz="4" w:space="0" w:color="4472C4"/>
-            </w:tcBorders>
-          </w:tcPr>
-          <w:p>
-            <w:pPr>
-              <w:rPr>
-                <w:rFonts w:ascii="Arial Narrow" w:hAnsi="Arial Narrow"/>
-                <w:sz w:val="24"/>
-                <w:szCs w:val="24"/>
-                <w:lang w:val="es-CO"/>
-              </w:rPr>
-            </w:pPr>
-            <w:r>
-              <w:rPr>
-                <w:rFonts w:ascii="Arial Narrow" w:hAnsi="Arial Narrow"/>
-                <w:sz w:val="24"/>
-                <w:szCs w:val="24"/>
-                <w:lang w:val="es-CO"/>
-              </w:rPr>
-              <w:lastRenderedPageBreak/>
-              <w:t>Salida:</w:t>
-            </w:r>
-          </w:p>
-        </w:tc>
-        <w:tc>
-          <w:tcPr>
-            <w:tcW w:w="6469" w:type="dxa"/>
-            <w:tcBorders>
-              <w:top w:val="single" w:sz="4" w:space="0" w:color="4472C4"/>
-              <w:left w:val="single" w:sz="4" w:space="0" w:color="4472C4"/>
-              <w:bottom w:val="single" w:sz="4" w:space="0" w:color="4472C4"/>
-              <w:right w:val="single" w:sz="4" w:space="0" w:color="4472C4"/>
-            </w:tcBorders>
-            <w:shd w:val="clear" w:color="auto" w:fill="FFFFFF" w:themeFill="background1"/>
-          </w:tcPr>
-          <w:p>
-            <w:pPr>
-              <w:jc w:val="both"/>
-              <w:cnfStyle w:val="000000000000" w:firstRow="0" w:lastRow="0" w:firstColumn="0" w:lastColumn="0" w:oddVBand="0" w:evenVBand="0" w:oddHBand="0" w:evenHBand="0" w:firstRowFirstColumn="0" w:firstRowLastColumn="0" w:lastRowFirstColumn="0" w:lastRowLastColumn="0"/>
-              <w:rPr>
-                <w:rFonts w:ascii="Arial Narrow" w:hAnsi="Arial Narrow"/>
-                <w:sz w:val="24"/>
-                <w:szCs w:val="24"/>
-                <w:lang w:val="es-CO"/>
-              </w:rPr>
-            </w:pPr>
+            <w:r>
+              <w:rPr>
+                <w:rFonts w:ascii="Arial Narrow" w:hAnsi="Arial Narrow"/>
+                <w:sz w:val="24"/>
+                <w:szCs w:val="24"/>
+                <w:lang w:val="es-CO"/>
+              </w:rPr>
+              <w:t>Alta</w:t>
+            </w:r>
           </w:p>
         </w:tc>
       </w:tr>
@@ -8588,7 +8974,7 @@
                 <w:szCs w:val="24"/>
                 <w:lang w:val="es-CO"/>
               </w:rPr>
-              <w:t>3</w:t>
+              <w:t>4</w:t>
             </w:r>
           </w:p>
         </w:tc>
@@ -8714,6 +9100,15 @@
                 <w:lang w:val="es-CO"/>
               </w:rPr>
             </w:pPr>
+            <w:r>
+              <w:rPr>
+                <w:rFonts w:ascii="Arial Narrow" w:hAnsi="Arial Narrow"/>
+                <w:sz w:val="24"/>
+                <w:szCs w:val="24"/>
+                <w:lang w:val="es-CO"/>
+              </w:rPr>
+              <w:t>El sistema no debe permitir la creación de más de una mascota por apartamento.</w:t>
+            </w:r>
           </w:p>
         </w:tc>
       </w:tr>
@@ -8772,39 +9167,48 @@
                 <w:lang w:val="es-CO"/>
               </w:rPr>
             </w:pPr>
-          </w:p>
-        </w:tc>
-      </w:tr>
-      <w:tr>
-        <w:trPr>
-          <w:trHeight w:val="682"/>
-        </w:trPr>
-        <w:tc>
-          <w:tcPr>
-            <w:cnfStyle w:val="001000000000" w:firstRow="0" w:lastRow="0" w:firstColumn="1" w:lastColumn="0" w:oddVBand="0" w:evenVBand="0" w:oddHBand="0" w:evenHBand="0" w:firstRowFirstColumn="0" w:firstRowLastColumn="0" w:lastRowFirstColumn="0" w:lastRowLastColumn="0"/>
-            <w:tcW w:w="2547" w:type="dxa"/>
-            <w:tcBorders>
-              <w:left w:val="single" w:sz="4" w:space="0" w:color="4472C4"/>
-              <w:right w:val="single" w:sz="4" w:space="0" w:color="4472C4"/>
-            </w:tcBorders>
-          </w:tcPr>
-          <w:p>
-            <w:pPr>
-              <w:rPr>
-                <w:rFonts w:ascii="Arial Narrow" w:hAnsi="Arial Narrow"/>
-                <w:sz w:val="24"/>
-                <w:szCs w:val="24"/>
-                <w:lang w:val="es-CO"/>
-              </w:rPr>
-            </w:pPr>
-            <w:r>
-              <w:rPr>
-                <w:rFonts w:ascii="Arial Narrow" w:hAnsi="Arial Narrow"/>
-                <w:sz w:val="24"/>
-                <w:szCs w:val="24"/>
-                <w:lang w:val="es-CO"/>
-              </w:rPr>
-              <w:t>Entrada:</w:t>
+            <w:r>
+              <w:rPr>
+                <w:rFonts w:ascii="Arial Narrow" w:hAnsi="Arial Narrow"/>
+                <w:sz w:val="24"/>
+                <w:szCs w:val="24"/>
+                <w:lang w:val="es-CO"/>
+              </w:rPr>
+              <w:t>Se debe limitar la creación de mascota por residente.</w:t>
+            </w:r>
+          </w:p>
+        </w:tc>
+      </w:tr>
+      <w:tr>
+        <w:trPr>
+          <w:trHeight w:val="706"/>
+        </w:trPr>
+        <w:tc>
+          <w:tcPr>
+            <w:cnfStyle w:val="001000000000" w:firstRow="0" w:lastRow="0" w:firstColumn="1" w:lastColumn="0" w:oddVBand="0" w:evenVBand="0" w:oddHBand="0" w:evenHBand="0" w:firstRowFirstColumn="0" w:firstRowLastColumn="0" w:lastRowFirstColumn="0" w:lastRowLastColumn="0"/>
+            <w:tcW w:w="2547" w:type="dxa"/>
+            <w:tcBorders>
+              <w:left w:val="single" w:sz="4" w:space="0" w:color="4472C4"/>
+              <w:right w:val="single" w:sz="4" w:space="0" w:color="4472C4"/>
+            </w:tcBorders>
+          </w:tcPr>
+          <w:p>
+            <w:pPr>
+              <w:rPr>
+                <w:rFonts w:ascii="Arial Narrow" w:hAnsi="Arial Narrow"/>
+                <w:sz w:val="24"/>
+                <w:szCs w:val="24"/>
+                <w:lang w:val="es-CO"/>
+              </w:rPr>
+            </w:pPr>
+            <w:r>
+              <w:rPr>
+                <w:rFonts w:ascii="Arial Narrow" w:hAnsi="Arial Narrow"/>
+                <w:sz w:val="24"/>
+                <w:szCs w:val="24"/>
+                <w:lang w:val="es-CO"/>
+              </w:rPr>
+              <w:t xml:space="preserve">Prioridad del requerimiento: </w:t>
             </w:r>
           </w:p>
         </w:tc>
@@ -8830,123 +9234,15 @@
                 <w:lang w:val="es-CO"/>
               </w:rPr>
             </w:pPr>
-          </w:p>
-        </w:tc>
-      </w:tr>
-      <w:tr>
-        <w:trPr>
-          <w:trHeight w:val="706"/>
-        </w:trPr>
-        <w:tc>
-          <w:tcPr>
-            <w:cnfStyle w:val="001000000000" w:firstRow="0" w:lastRow="0" w:firstColumn="1" w:lastColumn="0" w:oddVBand="0" w:evenVBand="0" w:oddHBand="0" w:evenHBand="0" w:firstRowFirstColumn="0" w:firstRowLastColumn="0" w:lastRowFirstColumn="0" w:lastRowLastColumn="0"/>
-            <w:tcW w:w="2547" w:type="dxa"/>
-            <w:tcBorders>
-              <w:left w:val="single" w:sz="4" w:space="0" w:color="4472C4"/>
-              <w:right w:val="single" w:sz="4" w:space="0" w:color="4472C4"/>
-            </w:tcBorders>
-          </w:tcPr>
-          <w:p>
-            <w:pPr>
-              <w:rPr>
-                <w:rFonts w:ascii="Arial Narrow" w:hAnsi="Arial Narrow"/>
-                <w:sz w:val="24"/>
-                <w:szCs w:val="24"/>
-                <w:lang w:val="es-CO"/>
-              </w:rPr>
-            </w:pPr>
-            <w:r>
-              <w:rPr>
-                <w:rFonts w:ascii="Arial Narrow" w:hAnsi="Arial Narrow"/>
-                <w:sz w:val="24"/>
-                <w:szCs w:val="24"/>
-                <w:lang w:val="es-CO"/>
-              </w:rPr>
-              <w:t xml:space="preserve">Prioridad del requerimiento: </w:t>
-            </w:r>
-          </w:p>
-        </w:tc>
-        <w:tc>
-          <w:tcPr>
-            <w:tcW w:w="6469" w:type="dxa"/>
-            <w:tcBorders>
-              <w:top w:val="single" w:sz="4" w:space="0" w:color="4472C4"/>
-              <w:left w:val="single" w:sz="4" w:space="0" w:color="4472C4"/>
-              <w:bottom w:val="single" w:sz="4" w:space="0" w:color="4472C4"/>
-              <w:right w:val="single" w:sz="4" w:space="0" w:color="4472C4"/>
-            </w:tcBorders>
-            <w:shd w:val="clear" w:color="auto" w:fill="FFFFFF" w:themeFill="background1"/>
-          </w:tcPr>
-          <w:p>
-            <w:pPr>
-              <w:jc w:val="both"/>
-              <w:cnfStyle w:val="000000000000" w:firstRow="0" w:lastRow="0" w:firstColumn="0" w:lastColumn="0" w:oddVBand="0" w:evenVBand="0" w:oddHBand="0" w:evenHBand="0" w:firstRowFirstColumn="0" w:firstRowLastColumn="0" w:lastRowFirstColumn="0" w:lastRowLastColumn="0"/>
-              <w:rPr>
-                <w:rFonts w:ascii="Arial Narrow" w:hAnsi="Arial Narrow"/>
-                <w:sz w:val="24"/>
-                <w:szCs w:val="24"/>
-                <w:lang w:val="es-CO"/>
-              </w:rPr>
-            </w:pPr>
-          </w:p>
-        </w:tc>
-      </w:tr>
-      <w:tr>
-        <w:trPr>
-          <w:trHeight w:val="689"/>
-        </w:trPr>
-        <w:tc>
-          <w:tcPr>
-            <w:cnfStyle w:val="001000000000" w:firstRow="0" w:lastRow="0" w:firstColumn="1" w:lastColumn="0" w:oddVBand="0" w:evenVBand="0" w:oddHBand="0" w:evenHBand="0" w:firstRowFirstColumn="0" w:firstRowLastColumn="0" w:lastRowFirstColumn="0" w:lastRowLastColumn="0"/>
-            <w:tcW w:w="2547" w:type="dxa"/>
-            <w:tcBorders>
-              <w:left w:val="single" w:sz="4" w:space="0" w:color="4472C4"/>
-              <w:bottom w:val="single" w:sz="4" w:space="0" w:color="4472C4"/>
-              <w:right w:val="single" w:sz="4" w:space="0" w:color="4472C4"/>
-            </w:tcBorders>
-          </w:tcPr>
-          <w:p>
-            <w:pPr>
-              <w:rPr>
-                <w:rFonts w:ascii="Arial Narrow" w:hAnsi="Arial Narrow"/>
-                <w:sz w:val="24"/>
-                <w:szCs w:val="24"/>
-                <w:lang w:val="es-CO"/>
-              </w:rPr>
-            </w:pPr>
-            <w:r>
-              <w:rPr>
-                <w:rFonts w:ascii="Arial Narrow" w:hAnsi="Arial Narrow"/>
-                <w:sz w:val="24"/>
-                <w:szCs w:val="24"/>
-                <w:lang w:val="es-CO"/>
-              </w:rPr>
-              <w:t>Salida:</w:t>
-            </w:r>
-          </w:p>
-        </w:tc>
-        <w:tc>
-          <w:tcPr>
-            <w:tcW w:w="6469" w:type="dxa"/>
-            <w:tcBorders>
-              <w:top w:val="single" w:sz="4" w:space="0" w:color="4472C4"/>
-              <w:left w:val="single" w:sz="4" w:space="0" w:color="4472C4"/>
-              <w:bottom w:val="single" w:sz="4" w:space="0" w:color="4472C4"/>
-              <w:right w:val="single" w:sz="4" w:space="0" w:color="4472C4"/>
-            </w:tcBorders>
-            <w:shd w:val="clear" w:color="auto" w:fill="FFFFFF" w:themeFill="background1"/>
-          </w:tcPr>
-          <w:p>
-            <w:pPr>
-              <w:jc w:val="both"/>
-              <w:cnfStyle w:val="000000000000" w:firstRow="0" w:lastRow="0" w:firstColumn="0" w:lastColumn="0" w:oddVBand="0" w:evenVBand="0" w:oddHBand="0" w:evenHBand="0" w:firstRowFirstColumn="0" w:firstRowLastColumn="0" w:lastRowFirstColumn="0" w:lastRowLastColumn="0"/>
-              <w:rPr>
-                <w:rFonts w:ascii="Arial Narrow" w:hAnsi="Arial Narrow"/>
-                <w:sz w:val="24"/>
-                <w:szCs w:val="24"/>
-                <w:lang w:val="es-CO"/>
-              </w:rPr>
-            </w:pPr>
+            <w:r>
+              <w:rPr>
+                <w:rFonts w:ascii="Arial Narrow" w:hAnsi="Arial Narrow"/>
+                <w:sz w:val="24"/>
+                <w:szCs w:val="24"/>
+                <w:lang w:val="es-CO"/>
+              </w:rPr>
+              <w:t>Alta</w:t>
+            </w:r>
           </w:p>
         </w:tc>
       </w:tr>
@@ -9039,7 +9335,7 @@
                 <w:szCs w:val="24"/>
                 <w:lang w:val="es-CO"/>
               </w:rPr>
-              <w:t>3</w:t>
+              <w:t>5</w:t>
             </w:r>
           </w:p>
         </w:tc>
@@ -9166,6 +9462,33 @@
                 <w:lang w:val="es-CO"/>
               </w:rPr>
             </w:pPr>
+            <w:r>
+              <w:rPr>
+                <w:rFonts w:ascii="Arial Narrow" w:hAnsi="Arial Narrow"/>
+                <w:sz w:val="24"/>
+                <w:szCs w:val="24"/>
+                <w:lang w:val="es-CO"/>
+              </w:rPr>
+              <w:t xml:space="preserve">El sistema no debe permitir la creación de más de </w:t>
+            </w:r>
+            <w:r>
+              <w:rPr>
+                <w:rFonts w:ascii="Arial Narrow" w:hAnsi="Arial Narrow"/>
+                <w:sz w:val="24"/>
+                <w:szCs w:val="24"/>
+                <w:lang w:val="es-CO"/>
+              </w:rPr>
+              <w:t xml:space="preserve">un vehículo </w:t>
+            </w:r>
+            <w:r>
+              <w:rPr>
+                <w:rFonts w:ascii="Arial Narrow" w:hAnsi="Arial Narrow"/>
+                <w:sz w:val="24"/>
+                <w:szCs w:val="24"/>
+                <w:lang w:val="es-CO"/>
+              </w:rPr>
+              <w:t>por apartamento.</w:t>
+            </w:r>
           </w:p>
         </w:tc>
       </w:tr>
@@ -9224,6 +9547,327 @@
                 <w:lang w:val="es-CO"/>
               </w:rPr>
             </w:pPr>
+            <w:r>
+              <w:rPr>
+                <w:rFonts w:ascii="Arial Narrow" w:hAnsi="Arial Narrow"/>
+                <w:sz w:val="24"/>
+                <w:szCs w:val="24"/>
+                <w:lang w:val="es-CO"/>
+              </w:rPr>
+              <w:t xml:space="preserve">Se debe limitar la creación de </w:t>
+            </w:r>
+            <w:r>
+              <w:rPr>
+                <w:rFonts w:ascii="Arial Narrow" w:hAnsi="Arial Narrow"/>
+                <w:sz w:val="24"/>
+                <w:szCs w:val="24"/>
+                <w:lang w:val="es-CO"/>
+              </w:rPr>
+              <w:t>un vehículo</w:t>
+            </w:r>
+            <w:r>
+              <w:rPr>
+                <w:rFonts w:ascii="Arial Narrow" w:hAnsi="Arial Narrow"/>
+                <w:sz w:val="24"/>
+                <w:szCs w:val="24"/>
+                <w:lang w:val="es-CO"/>
+              </w:rPr>
+              <w:t xml:space="preserve"> por residente.</w:t>
+            </w:r>
+          </w:p>
+        </w:tc>
+      </w:tr>
+      <w:tr>
+        <w:trPr>
+          <w:trHeight w:val="706"/>
+        </w:trPr>
+        <w:tc>
+          <w:tcPr>
+            <w:cnfStyle w:val="001000000000" w:firstRow="0" w:lastRow="0" w:firstColumn="1" w:lastColumn="0" w:oddVBand="0" w:evenVBand="0" w:oddHBand="0" w:evenHBand="0" w:firstRowFirstColumn="0" w:firstRowLastColumn="0" w:lastRowFirstColumn="0" w:lastRowLastColumn="0"/>
+            <w:tcW w:w="2547" w:type="dxa"/>
+            <w:tcBorders>
+              <w:left w:val="single" w:sz="4" w:space="0" w:color="4472C4"/>
+              <w:right w:val="single" w:sz="4" w:space="0" w:color="4472C4"/>
+            </w:tcBorders>
+          </w:tcPr>
+          <w:p>
+            <w:pPr>
+              <w:rPr>
+                <w:rFonts w:ascii="Arial Narrow" w:hAnsi="Arial Narrow"/>
+                <w:sz w:val="24"/>
+                <w:szCs w:val="24"/>
+                <w:lang w:val="es-CO"/>
+              </w:rPr>
+            </w:pPr>
+            <w:r>
+              <w:rPr>
+                <w:rFonts w:ascii="Arial Narrow" w:hAnsi="Arial Narrow"/>
+                <w:sz w:val="24"/>
+                <w:szCs w:val="24"/>
+                <w:lang w:val="es-CO"/>
+              </w:rPr>
+              <w:t xml:space="preserve">Prioridad del requerimiento: </w:t>
+            </w:r>
+          </w:p>
+        </w:tc>
+        <w:tc>
+          <w:tcPr>
+            <w:tcW w:w="6469" w:type="dxa"/>
+            <w:tcBorders>
+              <w:top w:val="single" w:sz="4" w:space="0" w:color="4472C4"/>
+              <w:left w:val="single" w:sz="4" w:space="0" w:color="4472C4"/>
+              <w:bottom w:val="single" w:sz="4" w:space="0" w:color="4472C4"/>
+              <w:right w:val="single" w:sz="4" w:space="0" w:color="4472C4"/>
+            </w:tcBorders>
+            <w:shd w:val="clear" w:color="auto" w:fill="FFFFFF" w:themeFill="background1"/>
+          </w:tcPr>
+          <w:p>
+            <w:pPr>
+              <w:jc w:val="both"/>
+              <w:cnfStyle w:val="000000000000" w:firstRow="0" w:lastRow="0" w:firstColumn="0" w:lastColumn="0" w:oddVBand="0" w:evenVBand="0" w:oddHBand="0" w:evenHBand="0" w:firstRowFirstColumn="0" w:firstRowLastColumn="0" w:lastRowFirstColumn="0" w:lastRowLastColumn="0"/>
+              <w:rPr>
+                <w:rFonts w:ascii="Arial Narrow" w:hAnsi="Arial Narrow"/>
+                <w:sz w:val="24"/>
+                <w:szCs w:val="24"/>
+                <w:lang w:val="es-CO"/>
+              </w:rPr>
+            </w:pPr>
+            <w:r>
+              <w:rPr>
+                <w:rFonts w:ascii="Arial Narrow" w:hAnsi="Arial Narrow"/>
+                <w:sz w:val="24"/>
+                <w:szCs w:val="24"/>
+                <w:lang w:val="es-CO"/>
+              </w:rPr>
+              <w:t>Alta</w:t>
+            </w:r>
+          </w:p>
+        </w:tc>
+      </w:tr>
+    </w:tbl>
+    <w:p>
+      <w:pPr>
+        <w:rPr>
+          <w:lang w:val="es-CO"/>
+        </w:rPr>
+      </w:pPr>
+    </w:p>
+    <w:tbl>
+      <w:tblPr>
+        <w:tblStyle w:val="GridTable5Dark-Accent1"/>
+        <w:tblW w:w="0" w:type="auto"/>
+        <w:tblLook w:val="0680" w:firstRow="0" w:lastRow="0" w:firstColumn="1" w:lastColumn="0" w:noHBand="1" w:noVBand="1"/>
+      </w:tblPr>
+      <w:tblGrid>
+        <w:gridCol w:w="2547"/>
+        <w:gridCol w:w="6469"/>
+      </w:tblGrid>
+      <w:tr>
+        <w:trPr>
+          <w:trHeight w:val="699"/>
+        </w:trPr>
+        <w:tc>
+          <w:tcPr>
+            <w:cnfStyle w:val="001000000000" w:firstRow="0" w:lastRow="0" w:firstColumn="1" w:lastColumn="0" w:oddVBand="0" w:evenVBand="0" w:oddHBand="0" w:evenHBand="0" w:firstRowFirstColumn="0" w:firstRowLastColumn="0" w:lastRowFirstColumn="0" w:lastRowLastColumn="0"/>
+            <w:tcW w:w="2547" w:type="dxa"/>
+            <w:tcBorders>
+              <w:top w:val="single" w:sz="4" w:space="0" w:color="4472C4"/>
+              <w:left w:val="single" w:sz="4" w:space="0" w:color="4472C4"/>
+              <w:right w:val="single" w:sz="4" w:space="0" w:color="4472C4"/>
+            </w:tcBorders>
+          </w:tcPr>
+          <w:p>
+            <w:pPr>
+              <w:rPr>
+                <w:rFonts w:ascii="Arial Narrow" w:hAnsi="Arial Narrow"/>
+                <w:sz w:val="24"/>
+                <w:szCs w:val="24"/>
+                <w:lang w:val="es-CO"/>
+              </w:rPr>
+            </w:pPr>
+            <w:r>
+              <w:rPr>
+                <w:rFonts w:ascii="Arial Narrow" w:hAnsi="Arial Narrow"/>
+                <w:sz w:val="24"/>
+                <w:szCs w:val="24"/>
+                <w:lang w:val="es-CO"/>
+              </w:rPr>
+              <w:t>Identificación del requerimiento</w:t>
+            </w:r>
+          </w:p>
+        </w:tc>
+        <w:tc>
+          <w:tcPr>
+            <w:tcW w:w="6469" w:type="dxa"/>
+            <w:tcBorders>
+              <w:top w:val="single" w:sz="4" w:space="0" w:color="4472C4"/>
+              <w:left w:val="single" w:sz="4" w:space="0" w:color="4472C4"/>
+              <w:bottom w:val="single" w:sz="4" w:space="0" w:color="4472C4"/>
+              <w:right w:val="single" w:sz="4" w:space="0" w:color="4472C4"/>
+            </w:tcBorders>
+            <w:shd w:val="clear" w:color="auto" w:fill="FFFFFF" w:themeFill="background1"/>
+          </w:tcPr>
+          <w:p>
+            <w:pPr>
+              <w:cnfStyle w:val="000000000000" w:firstRow="0" w:lastRow="0" w:firstColumn="0" w:lastColumn="0" w:oddVBand="0" w:evenVBand="0" w:oddHBand="0" w:evenHBand="0" w:firstRowFirstColumn="0" w:firstRowLastColumn="0" w:lastRowFirstColumn="0" w:lastRowLastColumn="0"/>
+              <w:rPr>
+                <w:rFonts w:ascii="Arial Narrow" w:hAnsi="Arial Narrow"/>
+                <w:sz w:val="24"/>
+                <w:szCs w:val="24"/>
+                <w:lang w:val="es-CO"/>
+              </w:rPr>
+            </w:pPr>
+            <w:r>
+              <w:rPr>
+                <w:rFonts w:ascii="Arial Narrow" w:hAnsi="Arial Narrow"/>
+                <w:sz w:val="24"/>
+                <w:szCs w:val="24"/>
+                <w:lang w:val="es-CO"/>
+              </w:rPr>
+              <w:t>RNF 00</w:t>
+            </w:r>
+            <w:r>
+              <w:rPr>
+                <w:rFonts w:ascii="Arial Narrow" w:hAnsi="Arial Narrow"/>
+                <w:sz w:val="24"/>
+                <w:szCs w:val="24"/>
+                <w:lang w:val="es-CO"/>
+              </w:rPr>
+              <w:t>6</w:t>
+            </w:r>
+          </w:p>
+        </w:tc>
+      </w:tr>
+      <w:tr>
+        <w:trPr>
+          <w:trHeight w:val="709"/>
+        </w:trPr>
+        <w:tc>
+          <w:tcPr>
+            <w:cnfStyle w:val="001000000000" w:firstRow="0" w:lastRow="0" w:firstColumn="1" w:lastColumn="0" w:oddVBand="0" w:evenVBand="0" w:oddHBand="0" w:evenHBand="0" w:firstRowFirstColumn="0" w:firstRowLastColumn="0" w:lastRowFirstColumn="0" w:lastRowLastColumn="0"/>
+            <w:tcW w:w="2547" w:type="dxa"/>
+            <w:tcBorders>
+              <w:left w:val="single" w:sz="4" w:space="0" w:color="4472C4"/>
+              <w:right w:val="single" w:sz="4" w:space="0" w:color="4472C4"/>
+            </w:tcBorders>
+          </w:tcPr>
+          <w:p>
+            <w:pPr>
+              <w:rPr>
+                <w:rFonts w:ascii="Arial Narrow" w:hAnsi="Arial Narrow"/>
+                <w:sz w:val="24"/>
+                <w:szCs w:val="24"/>
+                <w:lang w:val="es-CO"/>
+              </w:rPr>
+            </w:pPr>
+            <w:r>
+              <w:rPr>
+                <w:rFonts w:ascii="Arial Narrow" w:hAnsi="Arial Narrow"/>
+                <w:sz w:val="24"/>
+                <w:szCs w:val="24"/>
+                <w:lang w:val="es-CO"/>
+              </w:rPr>
+              <w:t>Nombre del requerimiento:</w:t>
+            </w:r>
+          </w:p>
+        </w:tc>
+        <w:tc>
+          <w:tcPr>
+            <w:tcW w:w="6469" w:type="dxa"/>
+            <w:tcBorders>
+              <w:top w:val="single" w:sz="4" w:space="0" w:color="4472C4"/>
+              <w:left w:val="single" w:sz="4" w:space="0" w:color="4472C4"/>
+              <w:bottom w:val="single" w:sz="4" w:space="0" w:color="4472C4"/>
+              <w:right w:val="single" w:sz="4" w:space="0" w:color="4472C4"/>
+            </w:tcBorders>
+            <w:shd w:val="clear" w:color="auto" w:fill="FFFFFF" w:themeFill="background1"/>
+          </w:tcPr>
+          <w:p>
+            <w:pPr>
+              <w:cnfStyle w:val="000000000000" w:firstRow="0" w:lastRow="0" w:firstColumn="0" w:lastColumn="0" w:oddVBand="0" w:evenVBand="0" w:oddHBand="0" w:evenHBand="0" w:firstRowFirstColumn="0" w:firstRowLastColumn="0" w:lastRowFirstColumn="0" w:lastRowLastColumn="0"/>
+              <w:rPr>
+                <w:rFonts w:ascii="Arial Narrow" w:hAnsi="Arial Narrow"/>
+                <w:sz w:val="24"/>
+                <w:szCs w:val="24"/>
+                <w:lang w:val="es-CO"/>
+              </w:rPr>
+            </w:pPr>
+            <w:r>
+              <w:rPr>
+                <w:rFonts w:ascii="Arial Narrow" w:hAnsi="Arial Narrow"/>
+                <w:sz w:val="24"/>
+                <w:szCs w:val="24"/>
+                <w:lang w:val="es-CO"/>
+              </w:rPr>
+              <w:t>Controlar cambio de contraseña a usuario nuevo</w:t>
+            </w:r>
+          </w:p>
+        </w:tc>
+      </w:tr>
+      <w:tr>
+        <w:trPr>
+          <w:trHeight w:val="419"/>
+        </w:trPr>
+        <w:tc>
+          <w:tcPr>
+            <w:cnfStyle w:val="001000000000" w:firstRow="0" w:lastRow="0" w:firstColumn="1" w:lastColumn="0" w:oddVBand="0" w:evenVBand="0" w:oddHBand="0" w:evenHBand="0" w:firstRowFirstColumn="0" w:firstRowLastColumn="0" w:lastRowFirstColumn="0" w:lastRowLastColumn="0"/>
+            <w:tcW w:w="2547" w:type="dxa"/>
+            <w:tcBorders>
+              <w:left w:val="single" w:sz="4" w:space="0" w:color="4472C4"/>
+              <w:right w:val="single" w:sz="4" w:space="0" w:color="4472C4"/>
+            </w:tcBorders>
+          </w:tcPr>
+          <w:p>
+            <w:pPr>
+              <w:rPr>
+                <w:rFonts w:ascii="Arial Narrow" w:hAnsi="Arial Narrow"/>
+                <w:sz w:val="24"/>
+                <w:szCs w:val="24"/>
+                <w:lang w:val="es-CO"/>
+              </w:rPr>
+            </w:pPr>
+            <w:r>
+              <w:rPr>
+                <w:rFonts w:ascii="Arial Narrow" w:hAnsi="Arial Narrow"/>
+                <w:sz w:val="24"/>
+                <w:szCs w:val="24"/>
+                <w:lang w:val="es-CO"/>
+              </w:rPr>
+              <w:t>Características:</w:t>
+            </w:r>
+          </w:p>
+        </w:tc>
+        <w:tc>
+          <w:tcPr>
+            <w:tcW w:w="6469" w:type="dxa"/>
+            <w:tcBorders>
+              <w:top w:val="single" w:sz="4" w:space="0" w:color="4472C4"/>
+              <w:left w:val="single" w:sz="4" w:space="0" w:color="4472C4"/>
+              <w:bottom w:val="single" w:sz="4" w:space="0" w:color="4472C4"/>
+              <w:right w:val="single" w:sz="4" w:space="0" w:color="4472C4"/>
+            </w:tcBorders>
+            <w:shd w:val="clear" w:color="auto" w:fill="FFFFFF" w:themeFill="background1"/>
+          </w:tcPr>
+          <w:p>
+            <w:pPr>
+              <w:jc w:val="both"/>
+              <w:cnfStyle w:val="000000000000" w:firstRow="0" w:lastRow="0" w:firstColumn="0" w:lastColumn="0" w:oddVBand="0" w:evenVBand="0" w:oddHBand="0" w:evenHBand="0" w:firstRowFirstColumn="0" w:firstRowLastColumn="0" w:lastRowFirstColumn="0" w:lastRowLastColumn="0"/>
+              <w:rPr>
+                <w:rFonts w:ascii="Arial Narrow" w:hAnsi="Arial Narrow"/>
+                <w:sz w:val="24"/>
+                <w:szCs w:val="24"/>
+                <w:lang w:val="es-CO"/>
+              </w:rPr>
+            </w:pPr>
+            <w:r>
+              <w:rPr>
+                <w:rFonts w:ascii="Arial Narrow" w:hAnsi="Arial Narrow"/>
+                <w:sz w:val="24"/>
+                <w:szCs w:val="24"/>
+                <w:lang w:val="es-CO"/>
+              </w:rPr>
+              <w:t>Cada usuario nuevo debe cambiar la contraseña inicial</w:t>
+            </w:r>
           </w:p>
         </w:tc>
       </w:tr>
@@ -9256,7 +9900,7 @@
                 <w:szCs w:val="24"/>
                 <w:lang w:val="es-CO"/>
               </w:rPr>
-              <w:t>Entrada:</w:t>
+              <w:t xml:space="preserve">Descripción del requerimiento: </w:t>
             </w:r>
           </w:p>
         </w:tc>
@@ -9282,6 +9926,15 @@
                 <w:lang w:val="es-CO"/>
               </w:rPr>
             </w:pPr>
+            <w:r>
+              <w:rPr>
+                <w:rFonts w:ascii="Arial Narrow" w:hAnsi="Arial Narrow"/>
+                <w:sz w:val="24"/>
+                <w:szCs w:val="24"/>
+                <w:lang w:val="es-CO"/>
+              </w:rPr>
+              <w:t>Por seguridad el usuario debe modificar la contraseña que fue asignada por el administrador</w:t>
+            </w:r>
           </w:p>
         </w:tc>
       </w:tr>
@@ -9340,40 +9993,208 @@
                 <w:lang w:val="es-CO"/>
               </w:rPr>
             </w:pPr>
-          </w:p>
-        </w:tc>
-      </w:tr>
-      <w:tr>
-        <w:trPr>
-          <w:trHeight w:val="689"/>
-        </w:trPr>
-        <w:tc>
-          <w:tcPr>
-            <w:cnfStyle w:val="001000000000" w:firstRow="0" w:lastRow="0" w:firstColumn="1" w:lastColumn="0" w:oddVBand="0" w:evenVBand="0" w:oddHBand="0" w:evenHBand="0" w:firstRowFirstColumn="0" w:firstRowLastColumn="0" w:lastRowFirstColumn="0" w:lastRowLastColumn="0"/>
-            <w:tcW w:w="2547" w:type="dxa"/>
-            <w:tcBorders>
-              <w:left w:val="single" w:sz="4" w:space="0" w:color="4472C4"/>
-              <w:bottom w:val="single" w:sz="4" w:space="0" w:color="4472C4"/>
-              <w:right w:val="single" w:sz="4" w:space="0" w:color="4472C4"/>
-            </w:tcBorders>
-          </w:tcPr>
-          <w:p>
-            <w:pPr>
-              <w:rPr>
-                <w:rFonts w:ascii="Arial Narrow" w:hAnsi="Arial Narrow"/>
-                <w:sz w:val="24"/>
-                <w:szCs w:val="24"/>
-                <w:lang w:val="es-CO"/>
-              </w:rPr>
-            </w:pPr>
-            <w:r>
-              <w:rPr>
-                <w:rFonts w:ascii="Arial Narrow" w:hAnsi="Arial Narrow"/>
-                <w:sz w:val="24"/>
-                <w:szCs w:val="24"/>
-                <w:lang w:val="es-CO"/>
-              </w:rPr>
-              <w:t>Salida:</w:t>
+            <w:r>
+              <w:rPr>
+                <w:rFonts w:ascii="Arial Narrow" w:hAnsi="Arial Narrow"/>
+                <w:sz w:val="24"/>
+                <w:szCs w:val="24"/>
+                <w:lang w:val="es-CO"/>
+              </w:rPr>
+              <w:t>Alta</w:t>
+            </w:r>
+          </w:p>
+        </w:tc>
+      </w:tr>
+    </w:tbl>
+    <w:p>
+      <w:pPr>
+        <w:rPr>
+          <w:lang w:val="es-CO"/>
+        </w:rPr>
+      </w:pPr>
+    </w:p>
+    <w:tbl>
+      <w:tblPr>
+        <w:tblStyle w:val="GridTable5Dark-Accent1"/>
+        <w:tblW w:w="0" w:type="auto"/>
+        <w:tblLook w:val="0680" w:firstRow="0" w:lastRow="0" w:firstColumn="1" w:lastColumn="0" w:noHBand="1" w:noVBand="1"/>
+      </w:tblPr>
+      <w:tblGrid>
+        <w:gridCol w:w="2547"/>
+        <w:gridCol w:w="6469"/>
+      </w:tblGrid>
+      <w:tr>
+        <w:trPr>
+          <w:trHeight w:val="728"/>
+        </w:trPr>
+        <w:tc>
+          <w:tcPr>
+            <w:cnfStyle w:val="001000000000" w:firstRow="0" w:lastRow="0" w:firstColumn="1" w:lastColumn="0" w:oddVBand="0" w:evenVBand="0" w:oddHBand="0" w:evenHBand="0" w:firstRowFirstColumn="0" w:firstRowLastColumn="0" w:lastRowFirstColumn="0" w:lastRowLastColumn="0"/>
+            <w:tcW w:w="2547" w:type="dxa"/>
+            <w:tcBorders>
+              <w:top w:val="single" w:sz="4" w:space="0" w:color="4472C4"/>
+              <w:left w:val="single" w:sz="4" w:space="0" w:color="4472C4"/>
+              <w:right w:val="single" w:sz="4" w:space="0" w:color="4472C4"/>
+            </w:tcBorders>
+          </w:tcPr>
+          <w:p>
+            <w:pPr>
+              <w:rPr>
+                <w:rFonts w:ascii="Arial Narrow" w:hAnsi="Arial Narrow"/>
+                <w:sz w:val="24"/>
+                <w:szCs w:val="24"/>
+                <w:lang w:val="es-CO"/>
+              </w:rPr>
+            </w:pPr>
+            <w:r>
+              <w:rPr>
+                <w:rFonts w:ascii="Arial Narrow" w:hAnsi="Arial Narrow"/>
+                <w:sz w:val="24"/>
+                <w:szCs w:val="24"/>
+                <w:lang w:val="es-CO"/>
+              </w:rPr>
+              <w:t>Identificación del requerimiento</w:t>
+            </w:r>
+          </w:p>
+        </w:tc>
+        <w:tc>
+          <w:tcPr>
+            <w:tcW w:w="6469" w:type="dxa"/>
+            <w:tcBorders>
+              <w:top w:val="single" w:sz="4" w:space="0" w:color="4472C4"/>
+              <w:left w:val="single" w:sz="4" w:space="0" w:color="4472C4"/>
+              <w:bottom w:val="single" w:sz="4" w:space="0" w:color="4472C4"/>
+              <w:right w:val="single" w:sz="4" w:space="0" w:color="4472C4"/>
+            </w:tcBorders>
+            <w:shd w:val="clear" w:color="auto" w:fill="FFFFFF" w:themeFill="background1"/>
+          </w:tcPr>
+          <w:p>
+            <w:pPr>
+              <w:cnfStyle w:val="000000000000" w:firstRow="0" w:lastRow="0" w:firstColumn="0" w:lastColumn="0" w:oddVBand="0" w:evenVBand="0" w:oddHBand="0" w:evenHBand="0" w:firstRowFirstColumn="0" w:firstRowLastColumn="0" w:lastRowFirstColumn="0" w:lastRowLastColumn="0"/>
+              <w:rPr>
+                <w:rFonts w:ascii="Arial Narrow" w:hAnsi="Arial Narrow"/>
+                <w:sz w:val="24"/>
+                <w:szCs w:val="24"/>
+                <w:lang w:val="es-CO"/>
+              </w:rPr>
+            </w:pPr>
+            <w:r>
+              <w:rPr>
+                <w:rFonts w:ascii="Arial Narrow" w:hAnsi="Arial Narrow"/>
+                <w:sz w:val="24"/>
+                <w:szCs w:val="24"/>
+                <w:lang w:val="es-CO"/>
+              </w:rPr>
+              <w:t>RNF 00</w:t>
+            </w:r>
+            <w:r>
+              <w:rPr>
+                <w:rFonts w:ascii="Arial Narrow" w:hAnsi="Arial Narrow"/>
+                <w:sz w:val="24"/>
+                <w:szCs w:val="24"/>
+                <w:lang w:val="es-CO"/>
+              </w:rPr>
+              <w:t>7</w:t>
+            </w:r>
+          </w:p>
+        </w:tc>
+      </w:tr>
+      <w:tr>
+        <w:trPr>
+          <w:trHeight w:val="709"/>
+        </w:trPr>
+        <w:tc>
+          <w:tcPr>
+            <w:cnfStyle w:val="001000000000" w:firstRow="0" w:lastRow="0" w:firstColumn="1" w:lastColumn="0" w:oddVBand="0" w:evenVBand="0" w:oddHBand="0" w:evenHBand="0" w:firstRowFirstColumn="0" w:firstRowLastColumn="0" w:lastRowFirstColumn="0" w:lastRowLastColumn="0"/>
+            <w:tcW w:w="2547" w:type="dxa"/>
+            <w:tcBorders>
+              <w:left w:val="single" w:sz="4" w:space="0" w:color="4472C4"/>
+              <w:right w:val="single" w:sz="4" w:space="0" w:color="4472C4"/>
+            </w:tcBorders>
+          </w:tcPr>
+          <w:p>
+            <w:pPr>
+              <w:rPr>
+                <w:rFonts w:ascii="Arial Narrow" w:hAnsi="Arial Narrow"/>
+                <w:sz w:val="24"/>
+                <w:szCs w:val="24"/>
+                <w:lang w:val="es-CO"/>
+              </w:rPr>
+            </w:pPr>
+            <w:r>
+              <w:rPr>
+                <w:rFonts w:ascii="Arial Narrow" w:hAnsi="Arial Narrow"/>
+                <w:sz w:val="24"/>
+                <w:szCs w:val="24"/>
+                <w:lang w:val="es-CO"/>
+              </w:rPr>
+              <w:t>Nombre del requerimiento:</w:t>
+            </w:r>
+          </w:p>
+        </w:tc>
+        <w:tc>
+          <w:tcPr>
+            <w:tcW w:w="6469" w:type="dxa"/>
+            <w:tcBorders>
+              <w:top w:val="single" w:sz="4" w:space="0" w:color="4472C4"/>
+              <w:left w:val="single" w:sz="4" w:space="0" w:color="4472C4"/>
+              <w:bottom w:val="single" w:sz="4" w:space="0" w:color="4472C4"/>
+              <w:right w:val="single" w:sz="4" w:space="0" w:color="4472C4"/>
+            </w:tcBorders>
+            <w:shd w:val="clear" w:color="auto" w:fill="FFFFFF" w:themeFill="background1"/>
+          </w:tcPr>
+          <w:p>
+            <w:pPr>
+              <w:cnfStyle w:val="000000000000" w:firstRow="0" w:lastRow="0" w:firstColumn="0" w:lastColumn="0" w:oddVBand="0" w:evenVBand="0" w:oddHBand="0" w:evenHBand="0" w:firstRowFirstColumn="0" w:firstRowLastColumn="0" w:lastRowFirstColumn="0" w:lastRowLastColumn="0"/>
+              <w:rPr>
+                <w:rFonts w:ascii="Arial Narrow" w:hAnsi="Arial Narrow"/>
+                <w:sz w:val="24"/>
+                <w:szCs w:val="24"/>
+                <w:lang w:val="es-CO"/>
+              </w:rPr>
+            </w:pPr>
+            <w:r>
+              <w:rPr>
+                <w:rFonts w:ascii="Arial Narrow" w:hAnsi="Arial Narrow"/>
+                <w:sz w:val="24"/>
+                <w:szCs w:val="24"/>
+                <w:lang w:val="es-CO"/>
+              </w:rPr>
+              <w:t>Controlar bloqueo de usuario</w:t>
+            </w:r>
+          </w:p>
+        </w:tc>
+      </w:tr>
+      <w:tr>
+        <w:trPr>
+          <w:trHeight w:val="419"/>
+        </w:trPr>
+        <w:tc>
+          <w:tcPr>
+            <w:cnfStyle w:val="001000000000" w:firstRow="0" w:lastRow="0" w:firstColumn="1" w:lastColumn="0" w:oddVBand="0" w:evenVBand="0" w:oddHBand="0" w:evenHBand="0" w:firstRowFirstColumn="0" w:firstRowLastColumn="0" w:lastRowFirstColumn="0" w:lastRowLastColumn="0"/>
+            <w:tcW w:w="2547" w:type="dxa"/>
+            <w:tcBorders>
+              <w:left w:val="single" w:sz="4" w:space="0" w:color="4472C4"/>
+              <w:right w:val="single" w:sz="4" w:space="0" w:color="4472C4"/>
+            </w:tcBorders>
+          </w:tcPr>
+          <w:p>
+            <w:pPr>
+              <w:rPr>
+                <w:rFonts w:ascii="Arial Narrow" w:hAnsi="Arial Narrow"/>
+                <w:sz w:val="24"/>
+                <w:szCs w:val="24"/>
+                <w:lang w:val="es-CO"/>
+              </w:rPr>
+            </w:pPr>
+            <w:r>
+              <w:rPr>
+                <w:rFonts w:ascii="Arial Narrow" w:hAnsi="Arial Narrow"/>
+                <w:sz w:val="24"/>
+                <w:szCs w:val="24"/>
+                <w:lang w:val="es-CO"/>
+              </w:rPr>
+              <w:t>Características:</w:t>
             </w:r>
           </w:p>
         </w:tc>
@@ -9399,6 +10220,528 @@
                 <w:lang w:val="es-CO"/>
               </w:rPr>
             </w:pPr>
+            <w:r>
+              <w:rPr>
+                <w:rFonts w:ascii="Arial Narrow" w:hAnsi="Arial Narrow"/>
+                <w:sz w:val="24"/>
+                <w:szCs w:val="24"/>
+                <w:lang w:val="es-CO"/>
+              </w:rPr>
+              <w:t>Seguridad cuando en tres oportunidades los datos son incorrectos</w:t>
+            </w:r>
+          </w:p>
+        </w:tc>
+      </w:tr>
+      <w:tr>
+        <w:trPr>
+          <w:trHeight w:val="682"/>
+        </w:trPr>
+        <w:tc>
+          <w:tcPr>
+            <w:cnfStyle w:val="001000000000" w:firstRow="0" w:lastRow="0" w:firstColumn="1" w:lastColumn="0" w:oddVBand="0" w:evenVBand="0" w:oddHBand="0" w:evenHBand="0" w:firstRowFirstColumn="0" w:firstRowLastColumn="0" w:lastRowFirstColumn="0" w:lastRowLastColumn="0"/>
+            <w:tcW w:w="2547" w:type="dxa"/>
+            <w:tcBorders>
+              <w:left w:val="single" w:sz="4" w:space="0" w:color="4472C4"/>
+              <w:right w:val="single" w:sz="4" w:space="0" w:color="4472C4"/>
+            </w:tcBorders>
+          </w:tcPr>
+          <w:p>
+            <w:pPr>
+              <w:rPr>
+                <w:rFonts w:ascii="Arial Narrow" w:hAnsi="Arial Narrow"/>
+                <w:sz w:val="24"/>
+                <w:szCs w:val="24"/>
+                <w:lang w:val="es-CO"/>
+              </w:rPr>
+            </w:pPr>
+            <w:r>
+              <w:rPr>
+                <w:rFonts w:ascii="Arial Narrow" w:hAnsi="Arial Narrow"/>
+                <w:sz w:val="24"/>
+                <w:szCs w:val="24"/>
+                <w:lang w:val="es-CO"/>
+              </w:rPr>
+              <w:t xml:space="preserve">Descripción del requerimiento: </w:t>
+            </w:r>
+          </w:p>
+        </w:tc>
+        <w:tc>
+          <w:tcPr>
+            <w:tcW w:w="6469" w:type="dxa"/>
+            <w:tcBorders>
+              <w:top w:val="single" w:sz="4" w:space="0" w:color="4472C4"/>
+              <w:left w:val="single" w:sz="4" w:space="0" w:color="4472C4"/>
+              <w:bottom w:val="single" w:sz="4" w:space="0" w:color="4472C4"/>
+              <w:right w:val="single" w:sz="4" w:space="0" w:color="4472C4"/>
+            </w:tcBorders>
+            <w:shd w:val="clear" w:color="auto" w:fill="FFFFFF" w:themeFill="background1"/>
+          </w:tcPr>
+          <w:p>
+            <w:pPr>
+              <w:jc w:val="both"/>
+              <w:cnfStyle w:val="000000000000" w:firstRow="0" w:lastRow="0" w:firstColumn="0" w:lastColumn="0" w:oddVBand="0" w:evenVBand="0" w:oddHBand="0" w:evenHBand="0" w:firstRowFirstColumn="0" w:firstRowLastColumn="0" w:lastRowFirstColumn="0" w:lastRowLastColumn="0"/>
+              <w:rPr>
+                <w:rFonts w:ascii="Arial Narrow" w:hAnsi="Arial Narrow"/>
+                <w:sz w:val="24"/>
+                <w:szCs w:val="24"/>
+                <w:lang w:val="es-CO"/>
+              </w:rPr>
+            </w:pPr>
+            <w:r>
+              <w:rPr>
+                <w:rFonts w:ascii="Arial Narrow" w:hAnsi="Arial Narrow"/>
+                <w:sz w:val="24"/>
+                <w:szCs w:val="24"/>
+                <w:lang w:val="es-CO"/>
+              </w:rPr>
+              <w:t>Bloque</w:t>
+            </w:r>
+            <w:r>
+              <w:rPr>
+                <w:rFonts w:ascii="Arial Narrow" w:hAnsi="Arial Narrow"/>
+                <w:sz w:val="24"/>
+                <w:szCs w:val="24"/>
+                <w:lang w:val="es-CO"/>
+              </w:rPr>
+              <w:t>o</w:t>
+            </w:r>
+            <w:r>
+              <w:rPr>
+                <w:rFonts w:ascii="Arial Narrow" w:hAnsi="Arial Narrow"/>
+                <w:sz w:val="24"/>
+                <w:szCs w:val="24"/>
+                <w:lang w:val="es-CO"/>
+              </w:rPr>
+              <w:t xml:space="preserve"> de usuario cuando este ingrese de forma incorrecta, máximo 3 intentos</w:t>
+            </w:r>
+          </w:p>
+        </w:tc>
+      </w:tr>
+      <w:tr>
+        <w:trPr>
+          <w:trHeight w:val="706"/>
+        </w:trPr>
+        <w:tc>
+          <w:tcPr>
+            <w:cnfStyle w:val="001000000000" w:firstRow="0" w:lastRow="0" w:firstColumn="1" w:lastColumn="0" w:oddVBand="0" w:evenVBand="0" w:oddHBand="0" w:evenHBand="0" w:firstRowFirstColumn="0" w:firstRowLastColumn="0" w:lastRowFirstColumn="0" w:lastRowLastColumn="0"/>
+            <w:tcW w:w="2547" w:type="dxa"/>
+            <w:tcBorders>
+              <w:left w:val="single" w:sz="4" w:space="0" w:color="4472C4"/>
+              <w:right w:val="single" w:sz="4" w:space="0" w:color="4472C4"/>
+            </w:tcBorders>
+          </w:tcPr>
+          <w:p>
+            <w:pPr>
+              <w:rPr>
+                <w:rFonts w:ascii="Arial Narrow" w:hAnsi="Arial Narrow"/>
+                <w:sz w:val="24"/>
+                <w:szCs w:val="24"/>
+                <w:lang w:val="es-CO"/>
+              </w:rPr>
+            </w:pPr>
+            <w:r>
+              <w:rPr>
+                <w:rFonts w:ascii="Arial Narrow" w:hAnsi="Arial Narrow"/>
+                <w:sz w:val="24"/>
+                <w:szCs w:val="24"/>
+                <w:lang w:val="es-CO"/>
+              </w:rPr>
+              <w:t xml:space="preserve">Prioridad del requerimiento: </w:t>
+            </w:r>
+          </w:p>
+        </w:tc>
+        <w:tc>
+          <w:tcPr>
+            <w:tcW w:w="6469" w:type="dxa"/>
+            <w:tcBorders>
+              <w:top w:val="single" w:sz="4" w:space="0" w:color="4472C4"/>
+              <w:left w:val="single" w:sz="4" w:space="0" w:color="4472C4"/>
+              <w:bottom w:val="single" w:sz="4" w:space="0" w:color="4472C4"/>
+              <w:right w:val="single" w:sz="4" w:space="0" w:color="4472C4"/>
+            </w:tcBorders>
+            <w:shd w:val="clear" w:color="auto" w:fill="FFFFFF" w:themeFill="background1"/>
+          </w:tcPr>
+          <w:p>
+            <w:pPr>
+              <w:jc w:val="both"/>
+              <w:cnfStyle w:val="000000000000" w:firstRow="0" w:lastRow="0" w:firstColumn="0" w:lastColumn="0" w:oddVBand="0" w:evenVBand="0" w:oddHBand="0" w:evenHBand="0" w:firstRowFirstColumn="0" w:firstRowLastColumn="0" w:lastRowFirstColumn="0" w:lastRowLastColumn="0"/>
+              <w:rPr>
+                <w:rFonts w:ascii="Arial Narrow" w:hAnsi="Arial Narrow"/>
+                <w:sz w:val="24"/>
+                <w:szCs w:val="24"/>
+                <w:lang w:val="es-CO"/>
+              </w:rPr>
+            </w:pPr>
+            <w:r>
+              <w:rPr>
+                <w:rFonts w:ascii="Arial Narrow" w:hAnsi="Arial Narrow"/>
+                <w:sz w:val="24"/>
+                <w:szCs w:val="24"/>
+                <w:lang w:val="es-CO"/>
+              </w:rPr>
+              <w:t>Media</w:t>
+            </w:r>
+          </w:p>
+        </w:tc>
+      </w:tr>
+    </w:tbl>
+    <w:p>
+      <w:pPr>
+        <w:rPr>
+          <w:lang w:val="es-CO"/>
+        </w:rPr>
+      </w:pPr>
+    </w:p>
+    <w:tbl>
+      <w:tblPr>
+        <w:tblStyle w:val="GridTable5Dark-Accent1"/>
+        <w:tblW w:w="0" w:type="auto"/>
+        <w:tblLook w:val="0680" w:firstRow="0" w:lastRow="0" w:firstColumn="1" w:lastColumn="0" w:noHBand="1" w:noVBand="1"/>
+      </w:tblPr>
+      <w:tblGrid>
+        <w:gridCol w:w="2547"/>
+        <w:gridCol w:w="6469"/>
+      </w:tblGrid>
+      <w:tr>
+        <w:trPr>
+          <w:trHeight w:val="699"/>
+        </w:trPr>
+        <w:tc>
+          <w:tcPr>
+            <w:cnfStyle w:val="001000000000" w:firstRow="0" w:lastRow="0" w:firstColumn="1" w:lastColumn="0" w:oddVBand="0" w:evenVBand="0" w:oddHBand="0" w:evenHBand="0" w:firstRowFirstColumn="0" w:firstRowLastColumn="0" w:lastRowFirstColumn="0" w:lastRowLastColumn="0"/>
+            <w:tcW w:w="2547" w:type="dxa"/>
+            <w:tcBorders>
+              <w:top w:val="single" w:sz="4" w:space="0" w:color="4472C4"/>
+              <w:left w:val="single" w:sz="4" w:space="0" w:color="4472C4"/>
+              <w:right w:val="single" w:sz="4" w:space="0" w:color="4472C4"/>
+            </w:tcBorders>
+          </w:tcPr>
+          <w:p>
+            <w:pPr>
+              <w:rPr>
+                <w:rFonts w:ascii="Arial Narrow" w:hAnsi="Arial Narrow"/>
+                <w:sz w:val="24"/>
+                <w:szCs w:val="24"/>
+                <w:lang w:val="es-CO"/>
+              </w:rPr>
+            </w:pPr>
+            <w:r>
+              <w:rPr>
+                <w:rFonts w:ascii="Arial Narrow" w:hAnsi="Arial Narrow"/>
+                <w:sz w:val="24"/>
+                <w:szCs w:val="24"/>
+                <w:lang w:val="es-CO"/>
+              </w:rPr>
+              <w:t>Identificación del requerimiento</w:t>
+            </w:r>
+          </w:p>
+        </w:tc>
+        <w:tc>
+          <w:tcPr>
+            <w:tcW w:w="6469" w:type="dxa"/>
+            <w:tcBorders>
+              <w:top w:val="single" w:sz="4" w:space="0" w:color="4472C4"/>
+              <w:left w:val="single" w:sz="4" w:space="0" w:color="4472C4"/>
+              <w:bottom w:val="single" w:sz="4" w:space="0" w:color="4472C4"/>
+              <w:right w:val="single" w:sz="4" w:space="0" w:color="4472C4"/>
+            </w:tcBorders>
+            <w:shd w:val="clear" w:color="auto" w:fill="FFFFFF" w:themeFill="background1"/>
+          </w:tcPr>
+          <w:p>
+            <w:pPr>
+              <w:cnfStyle w:val="000000000000" w:firstRow="0" w:lastRow="0" w:firstColumn="0" w:lastColumn="0" w:oddVBand="0" w:evenVBand="0" w:oddHBand="0" w:evenHBand="0" w:firstRowFirstColumn="0" w:firstRowLastColumn="0" w:lastRowFirstColumn="0" w:lastRowLastColumn="0"/>
+              <w:rPr>
+                <w:rFonts w:ascii="Arial Narrow" w:hAnsi="Arial Narrow"/>
+                <w:sz w:val="24"/>
+                <w:szCs w:val="24"/>
+                <w:lang w:val="es-CO"/>
+              </w:rPr>
+            </w:pPr>
+            <w:r>
+              <w:rPr>
+                <w:rFonts w:ascii="Arial Narrow" w:hAnsi="Arial Narrow"/>
+                <w:sz w:val="24"/>
+                <w:szCs w:val="24"/>
+                <w:lang w:val="es-CO"/>
+              </w:rPr>
+              <w:t>RNF 00</w:t>
+            </w:r>
+            <w:r>
+              <w:rPr>
+                <w:rFonts w:ascii="Arial Narrow" w:hAnsi="Arial Narrow"/>
+                <w:sz w:val="24"/>
+                <w:szCs w:val="24"/>
+                <w:lang w:val="es-CO"/>
+              </w:rPr>
+              <w:t>8</w:t>
+            </w:r>
+          </w:p>
+        </w:tc>
+      </w:tr>
+      <w:tr>
+        <w:trPr>
+          <w:trHeight w:val="709"/>
+        </w:trPr>
+        <w:tc>
+          <w:tcPr>
+            <w:cnfStyle w:val="001000000000" w:firstRow="0" w:lastRow="0" w:firstColumn="1" w:lastColumn="0" w:oddVBand="0" w:evenVBand="0" w:oddHBand="0" w:evenHBand="0" w:firstRowFirstColumn="0" w:firstRowLastColumn="0" w:lastRowFirstColumn="0" w:lastRowLastColumn="0"/>
+            <w:tcW w:w="2547" w:type="dxa"/>
+            <w:tcBorders>
+              <w:left w:val="single" w:sz="4" w:space="0" w:color="4472C4"/>
+              <w:right w:val="single" w:sz="4" w:space="0" w:color="4472C4"/>
+            </w:tcBorders>
+          </w:tcPr>
+          <w:p>
+            <w:pPr>
+              <w:rPr>
+                <w:rFonts w:ascii="Arial Narrow" w:hAnsi="Arial Narrow"/>
+                <w:sz w:val="24"/>
+                <w:szCs w:val="24"/>
+                <w:lang w:val="es-CO"/>
+              </w:rPr>
+            </w:pPr>
+            <w:r>
+              <w:rPr>
+                <w:rFonts w:ascii="Arial Narrow" w:hAnsi="Arial Narrow"/>
+                <w:sz w:val="24"/>
+                <w:szCs w:val="24"/>
+                <w:lang w:val="es-CO"/>
+              </w:rPr>
+              <w:t>Nombre del requerimiento:</w:t>
+            </w:r>
+          </w:p>
+        </w:tc>
+        <w:tc>
+          <w:tcPr>
+            <w:tcW w:w="6469" w:type="dxa"/>
+            <w:tcBorders>
+              <w:top w:val="single" w:sz="4" w:space="0" w:color="4472C4"/>
+              <w:left w:val="single" w:sz="4" w:space="0" w:color="4472C4"/>
+              <w:bottom w:val="single" w:sz="4" w:space="0" w:color="4472C4"/>
+              <w:right w:val="single" w:sz="4" w:space="0" w:color="4472C4"/>
+            </w:tcBorders>
+            <w:shd w:val="clear" w:color="auto" w:fill="FFFFFF" w:themeFill="background1"/>
+          </w:tcPr>
+          <w:p>
+            <w:pPr>
+              <w:cnfStyle w:val="000000000000" w:firstRow="0" w:lastRow="0" w:firstColumn="0" w:lastColumn="0" w:oddVBand="0" w:evenVBand="0" w:oddHBand="0" w:evenHBand="0" w:firstRowFirstColumn="0" w:firstRowLastColumn="0" w:lastRowFirstColumn="0" w:lastRowLastColumn="0"/>
+              <w:rPr>
+                <w:rFonts w:ascii="Arial Narrow" w:hAnsi="Arial Narrow"/>
+                <w:sz w:val="24"/>
+                <w:szCs w:val="24"/>
+                <w:lang w:val="es-CO"/>
+              </w:rPr>
+            </w:pPr>
+            <w:r>
+              <w:rPr>
+                <w:rFonts w:ascii="Arial Narrow" w:hAnsi="Arial Narrow"/>
+                <w:sz w:val="24"/>
+                <w:szCs w:val="24"/>
+                <w:lang w:val="es-CO"/>
+              </w:rPr>
+              <w:t>Controlar contraseña</w:t>
+            </w:r>
+          </w:p>
+        </w:tc>
+      </w:tr>
+      <w:tr>
+        <w:trPr>
+          <w:trHeight w:val="419"/>
+        </w:trPr>
+        <w:tc>
+          <w:tcPr>
+            <w:cnfStyle w:val="001000000000" w:firstRow="0" w:lastRow="0" w:firstColumn="1" w:lastColumn="0" w:oddVBand="0" w:evenVBand="0" w:oddHBand="0" w:evenHBand="0" w:firstRowFirstColumn="0" w:firstRowLastColumn="0" w:lastRowFirstColumn="0" w:lastRowLastColumn="0"/>
+            <w:tcW w:w="2547" w:type="dxa"/>
+            <w:tcBorders>
+              <w:left w:val="single" w:sz="4" w:space="0" w:color="4472C4"/>
+              <w:right w:val="single" w:sz="4" w:space="0" w:color="4472C4"/>
+            </w:tcBorders>
+          </w:tcPr>
+          <w:p>
+            <w:pPr>
+              <w:rPr>
+                <w:rFonts w:ascii="Arial Narrow" w:hAnsi="Arial Narrow"/>
+                <w:sz w:val="24"/>
+                <w:szCs w:val="24"/>
+                <w:lang w:val="es-CO"/>
+              </w:rPr>
+            </w:pPr>
+            <w:r>
+              <w:rPr>
+                <w:rFonts w:ascii="Arial Narrow" w:hAnsi="Arial Narrow"/>
+                <w:sz w:val="24"/>
+                <w:szCs w:val="24"/>
+                <w:lang w:val="es-CO"/>
+              </w:rPr>
+              <w:t>Características:</w:t>
+            </w:r>
+          </w:p>
+        </w:tc>
+        <w:tc>
+          <w:tcPr>
+            <w:tcW w:w="6469" w:type="dxa"/>
+            <w:tcBorders>
+              <w:top w:val="single" w:sz="4" w:space="0" w:color="4472C4"/>
+              <w:left w:val="single" w:sz="4" w:space="0" w:color="4472C4"/>
+              <w:bottom w:val="single" w:sz="4" w:space="0" w:color="4472C4"/>
+              <w:right w:val="single" w:sz="4" w:space="0" w:color="4472C4"/>
+            </w:tcBorders>
+            <w:shd w:val="clear" w:color="auto" w:fill="FFFFFF" w:themeFill="background1"/>
+          </w:tcPr>
+          <w:p>
+            <w:pPr>
+              <w:jc w:val="both"/>
+              <w:cnfStyle w:val="000000000000" w:firstRow="0" w:lastRow="0" w:firstColumn="0" w:lastColumn="0" w:oddVBand="0" w:evenVBand="0" w:oddHBand="0" w:evenHBand="0" w:firstRowFirstColumn="0" w:firstRowLastColumn="0" w:lastRowFirstColumn="0" w:lastRowLastColumn="0"/>
+              <w:rPr>
+                <w:rFonts w:ascii="Arial Narrow" w:hAnsi="Arial Narrow"/>
+                <w:sz w:val="24"/>
+                <w:szCs w:val="24"/>
+                <w:lang w:val="es-CO"/>
+              </w:rPr>
+            </w:pPr>
+            <w:r>
+              <w:rPr>
+                <w:rFonts w:ascii="Arial Narrow" w:hAnsi="Arial Narrow"/>
+                <w:sz w:val="24"/>
+                <w:szCs w:val="24"/>
+                <w:lang w:val="es-CO"/>
+              </w:rPr>
+              <w:t>Se deben cumplir características de contraseñas</w:t>
+            </w:r>
+          </w:p>
+        </w:tc>
+      </w:tr>
+      <w:tr>
+        <w:trPr>
+          <w:trHeight w:val="682"/>
+        </w:trPr>
+        <w:tc>
+          <w:tcPr>
+            <w:cnfStyle w:val="001000000000" w:firstRow="0" w:lastRow="0" w:firstColumn="1" w:lastColumn="0" w:oddVBand="0" w:evenVBand="0" w:oddHBand="0" w:evenHBand="0" w:firstRowFirstColumn="0" w:firstRowLastColumn="0" w:lastRowFirstColumn="0" w:lastRowLastColumn="0"/>
+            <w:tcW w:w="2547" w:type="dxa"/>
+            <w:tcBorders>
+              <w:left w:val="single" w:sz="4" w:space="0" w:color="4472C4"/>
+              <w:right w:val="single" w:sz="4" w:space="0" w:color="4472C4"/>
+            </w:tcBorders>
+          </w:tcPr>
+          <w:p>
+            <w:pPr>
+              <w:rPr>
+                <w:rFonts w:ascii="Arial Narrow" w:hAnsi="Arial Narrow"/>
+                <w:sz w:val="24"/>
+                <w:szCs w:val="24"/>
+                <w:lang w:val="es-CO"/>
+              </w:rPr>
+            </w:pPr>
+            <w:r>
+              <w:rPr>
+                <w:rFonts w:ascii="Arial Narrow" w:hAnsi="Arial Narrow"/>
+                <w:sz w:val="24"/>
+                <w:szCs w:val="24"/>
+                <w:lang w:val="es-CO"/>
+              </w:rPr>
+              <w:t xml:space="preserve">Descripción del requerimiento: </w:t>
+            </w:r>
+          </w:p>
+        </w:tc>
+        <w:tc>
+          <w:tcPr>
+            <w:tcW w:w="6469" w:type="dxa"/>
+            <w:tcBorders>
+              <w:top w:val="single" w:sz="4" w:space="0" w:color="4472C4"/>
+              <w:left w:val="single" w:sz="4" w:space="0" w:color="4472C4"/>
+              <w:bottom w:val="single" w:sz="4" w:space="0" w:color="4472C4"/>
+              <w:right w:val="single" w:sz="4" w:space="0" w:color="4472C4"/>
+            </w:tcBorders>
+            <w:shd w:val="clear" w:color="auto" w:fill="FFFFFF" w:themeFill="background1"/>
+          </w:tcPr>
+          <w:p>
+            <w:pPr>
+              <w:jc w:val="both"/>
+              <w:cnfStyle w:val="000000000000" w:firstRow="0" w:lastRow="0" w:firstColumn="0" w:lastColumn="0" w:oddVBand="0" w:evenVBand="0" w:oddHBand="0" w:evenHBand="0" w:firstRowFirstColumn="0" w:firstRowLastColumn="0" w:lastRowFirstColumn="0" w:lastRowLastColumn="0"/>
+              <w:rPr>
+                <w:rFonts w:ascii="Arial Narrow" w:hAnsi="Arial Narrow"/>
+                <w:sz w:val="24"/>
+                <w:szCs w:val="24"/>
+                <w:lang w:val="es-CO"/>
+              </w:rPr>
+            </w:pPr>
+            <w:r>
+              <w:rPr>
+                <w:rFonts w:ascii="Arial Narrow" w:hAnsi="Arial Narrow"/>
+                <w:sz w:val="24"/>
+                <w:szCs w:val="24"/>
+                <w:lang w:val="es-CO"/>
+              </w:rPr>
+              <w:t>Solicitar al usuario contraseñas seguras de mínimo de 8 y máximo de 10 caracteres, debe contener al menos una mayúscula y un carácter especial.</w:t>
+            </w:r>
+          </w:p>
+        </w:tc>
+      </w:tr>
+      <w:tr>
+        <w:trPr>
+          <w:trHeight w:val="706"/>
+        </w:trPr>
+        <w:tc>
+          <w:tcPr>
+            <w:cnfStyle w:val="001000000000" w:firstRow="0" w:lastRow="0" w:firstColumn="1" w:lastColumn="0" w:oddVBand="0" w:evenVBand="0" w:oddHBand="0" w:evenHBand="0" w:firstRowFirstColumn="0" w:firstRowLastColumn="0" w:lastRowFirstColumn="0" w:lastRowLastColumn="0"/>
+            <w:tcW w:w="2547" w:type="dxa"/>
+            <w:tcBorders>
+              <w:left w:val="single" w:sz="4" w:space="0" w:color="4472C4"/>
+              <w:right w:val="single" w:sz="4" w:space="0" w:color="4472C4"/>
+            </w:tcBorders>
+          </w:tcPr>
+          <w:p>
+            <w:pPr>
+              <w:rPr>
+                <w:rFonts w:ascii="Arial Narrow" w:hAnsi="Arial Narrow"/>
+                <w:sz w:val="24"/>
+                <w:szCs w:val="24"/>
+                <w:lang w:val="es-CO"/>
+              </w:rPr>
+            </w:pPr>
+            <w:r>
+              <w:rPr>
+                <w:rFonts w:ascii="Arial Narrow" w:hAnsi="Arial Narrow"/>
+                <w:sz w:val="24"/>
+                <w:szCs w:val="24"/>
+                <w:lang w:val="es-CO"/>
+              </w:rPr>
+              <w:t xml:space="preserve">Prioridad del requerimiento: </w:t>
+            </w:r>
+          </w:p>
+        </w:tc>
+        <w:tc>
+          <w:tcPr>
+            <w:tcW w:w="6469" w:type="dxa"/>
+            <w:tcBorders>
+              <w:top w:val="single" w:sz="4" w:space="0" w:color="4472C4"/>
+              <w:left w:val="single" w:sz="4" w:space="0" w:color="4472C4"/>
+              <w:bottom w:val="single" w:sz="4" w:space="0" w:color="4472C4"/>
+              <w:right w:val="single" w:sz="4" w:space="0" w:color="4472C4"/>
+            </w:tcBorders>
+            <w:shd w:val="clear" w:color="auto" w:fill="FFFFFF" w:themeFill="background1"/>
+          </w:tcPr>
+          <w:p>
+            <w:pPr>
+              <w:jc w:val="both"/>
+              <w:cnfStyle w:val="000000000000" w:firstRow="0" w:lastRow="0" w:firstColumn="0" w:lastColumn="0" w:oddVBand="0" w:evenVBand="0" w:oddHBand="0" w:evenHBand="0" w:firstRowFirstColumn="0" w:firstRowLastColumn="0" w:lastRowFirstColumn="0" w:lastRowLastColumn="0"/>
+              <w:rPr>
+                <w:rFonts w:ascii="Arial Narrow" w:hAnsi="Arial Narrow"/>
+                <w:sz w:val="24"/>
+                <w:szCs w:val="24"/>
+                <w:lang w:val="es-CO"/>
+              </w:rPr>
+            </w:pPr>
+            <w:r>
+              <w:rPr>
+                <w:rFonts w:ascii="Arial Narrow" w:hAnsi="Arial Narrow"/>
+                <w:sz w:val="24"/>
+                <w:szCs w:val="24"/>
+                <w:lang w:val="es-CO"/>
+              </w:rPr>
+              <w:t>Alta</w:t>
+            </w:r>
           </w:p>
         </w:tc>
       </w:tr>
@@ -9536,6 +10879,92 @@
     </w:lvl>
   </w:abstractNum>
   <w:abstractNum w:abstractNumId="1" w15:restartNumberingAfterBreak="0">
+    <w:nsid w:val="634A4DBF"/>
+    <w:multiLevelType w:val="hybridMultilevel"/>
+    <w:tmpl w:val="80A256E4"/>
+    <w:lvl w:ilvl="0" w:tplc="0409000F">
+      <w:start w:val="1"/>
+      <w:numFmt w:val="decimal"/>
+      <w:lvlText w:val="%1."/>
+      <w:lvlJc w:val="left"/>
+      <w:pPr>
+        <w:ind w:left="720" w:hanging="360"/>
+      </w:pPr>
+    </w:lvl>
+    <w:lvl w:ilvl="1" w:tplc="04090019">
+      <w:start w:val="1"/>
+      <w:numFmt w:val="lowerLetter"/>
+      <w:lvlText w:val="%2."/>
+      <w:lvlJc w:val="left"/>
+      <w:pPr>
+        <w:ind w:left="1440" w:hanging="360"/>
+      </w:pPr>
+    </w:lvl>
+    <w:lvl w:ilvl="2" w:tplc="0409000F">
+      <w:start w:val="1"/>
+      <w:numFmt w:val="decimal"/>
+      <w:lvlText w:val="%3."/>
+      <w:lvlJc w:val="left"/>
+      <w:pPr>
+        <w:ind w:left="2340" w:hanging="360"/>
+      </w:pPr>
+    </w:lvl>
+    <w:lvl w:ilvl="3" w:tplc="0409000F">
+      <w:start w:val="1"/>
+      <w:numFmt w:val="decimal"/>
+      <w:lvlText w:val="%4."/>
+      <w:lvlJc w:val="left"/>
+      <w:pPr>
+        <w:ind w:left="2880" w:hanging="360"/>
+      </w:pPr>
+    </w:lvl>
+    <w:lvl w:ilvl="4" w:tplc="04090019">
+      <w:start w:val="1"/>
+      <w:numFmt w:val="lowerLetter"/>
+      <w:lvlText w:val="%5."/>
+      <w:lvlJc w:val="left"/>
+      <w:pPr>
+        <w:ind w:left="3600" w:hanging="360"/>
+      </w:pPr>
+    </w:lvl>
+    <w:lvl w:ilvl="5" w:tplc="0409001B" w:tentative="1">
+      <w:start w:val="1"/>
+      <w:numFmt w:val="lowerRoman"/>
+      <w:lvlText w:val="%6."/>
+      <w:lvlJc w:val="right"/>
+      <w:pPr>
+        <w:ind w:left="4320" w:hanging="180"/>
+      </w:pPr>
+    </w:lvl>
+    <w:lvl w:ilvl="6" w:tplc="0409000F" w:tentative="1">
+      <w:start w:val="1"/>
+      <w:numFmt w:val="decimal"/>
+      <w:lvlText w:val="%7."/>
+      <w:lvlJc w:val="left"/>
+      <w:pPr>
+        <w:ind w:left="5040" w:hanging="360"/>
+      </w:pPr>
+    </w:lvl>
+    <w:lvl w:ilvl="7" w:tplc="04090019" w:tentative="1">
+      <w:start w:val="1"/>
+      <w:numFmt w:val="lowerLetter"/>
+      <w:lvlText w:val="%8."/>
+      <w:lvlJc w:val="left"/>
+      <w:pPr>
+        <w:ind w:left="5760" w:hanging="360"/>
+      </w:pPr>
+    </w:lvl>
+    <w:lvl w:ilvl="8" w:tplc="0409001B" w:tentative="1">
+      <w:start w:val="1"/>
+      <w:numFmt w:val="lowerRoman"/>
+      <w:lvlText w:val="%9."/>
+      <w:lvlJc w:val="right"/>
+      <w:pPr>
+        <w:ind w:left="6480" w:hanging="180"/>
+      </w:pPr>
+    </w:lvl>
+  </w:abstractNum>
+  <w:abstractNum w:abstractNumId="2" w15:restartNumberingAfterBreak="0">
     <w:nsid w:val="659D7D86"/>
     <w:multiLevelType w:val="hybridMultilevel"/>
     <w:tmpl w:val="2220ABFA"/>
@@ -9625,10 +11054,13 @@
     </w:lvl>
   </w:abstractNum>
   <w:num w:numId="1" w16cid:durableId="653491336">
-    <w:abstractNumId w:val="1"/>
+    <w:abstractNumId w:val="2"/>
   </w:num>
   <w:num w:numId="2" w16cid:durableId="1027566497">
     <w:abstractNumId w:val="0"/>
+  </w:num>
+  <w:num w:numId="3" w16cid:durableId="144248205">
+    <w:abstractNumId w:val="1"/>
   </w:num>
 </w:numbering>
 </file>
@@ -9756,6 +11188,7 @@
     <w:lsdException w:name="HTML Sample" w:semiHidden="1" w:unhideWhenUsed="1"/>
     <w:lsdException w:name="HTML Typewriter" w:semiHidden="1" w:unhideWhenUsed="1"/>
     <w:lsdException w:name="HTML Variable" w:semiHidden="1" w:unhideWhenUsed="1"/>
+    <w:lsdException w:name="Normal Table" w:semiHidden="1" w:unhideWhenUsed="1"/>
     <w:lsdException w:name="annotation subject" w:semiHidden="1" w:unhideWhenUsed="1"/>
     <w:lsdException w:name="No List" w:semiHidden="1" w:unhideWhenUsed="1"/>
     <w:lsdException w:name="Outline List 1" w:semiHidden="1" w:unhideWhenUsed="1"/>
@@ -9798,8 +11231,11 @@
     <w:lsdException w:name="Table Contemporary" w:semiHidden="1" w:unhideWhenUsed="1"/>
     <w:lsdException w:name="Table Elegant" w:semiHidden="1" w:unhideWhenUsed="1"/>
     <w:lsdException w:name="Table Professional" w:semiHidden="1" w:unhideWhenUsed="1"/>
+    <w:lsdException w:name="Table Subtle 1" w:semiHidden="1" w:unhideWhenUsed="1"/>
     <w:lsdException w:name="Table Subtle 2" w:semiHidden="1" w:unhideWhenUsed="1"/>
     <w:lsdException w:name="Table Web 1" w:semiHidden="1" w:unhideWhenUsed="1"/>
+    <w:lsdException w:name="Table Web 2" w:semiHidden="1" w:unhideWhenUsed="1"/>
+    <w:lsdException w:name="Table Web 3" w:semiHidden="1" w:unhideWhenUsed="1"/>
     <w:lsdException w:name="Balloon Text" w:semiHidden="1" w:unhideWhenUsed="1"/>
     <w:lsdException w:name="Table Grid" w:uiPriority="39"/>
     <w:lsdException w:name="Table Theme" w:semiHidden="1" w:unhideWhenUsed="1"/>
@@ -10027,7 +11463,7 @@
   <w:style w:type="paragraph" w:default="1" w:styleId="Normal">
     <w:name w:val="Normal"/>
     <w:qFormat/>
-    <w:rsid w:val="007022E3"/>
+    <w:rsid w:val="002D17CC"/>
   </w:style>
   <w:style w:type="paragraph" w:styleId="Heading1">
     <w:name w:val="heading 1"/>

</xml_diff>